<commit_message>
minor update for data construction
</commit_message>
<xml_diff>
--- a/Seminarska.docx
+++ b/Seminarska.docx
@@ -352,7 +352,7 @@
           <w:r>
             <w:fldChar w:fldCharType="separate"/>
           </w:r>
-          <w:hyperlink w:anchor="_Toc89618753" w:history="1">
+          <w:hyperlink w:anchor="_Toc89620338" w:history="1">
             <w:r>
               <w:rPr>
                 <w:rStyle w:val="Hiperpovezava"/>
@@ -373,7 +373,7 @@
                 <w:rStyle w:val="Hiperpovezava"/>
                 <w:noProof/>
               </w:rPr>
-              <w:t>Kratka analiza in konstrukcija novih atributov</w:t>
+              <w:t>Priprava podatkov za konstrukcijo modelov</w:t>
             </w:r>
             <w:r>
               <w:rPr>
@@ -394,7 +394,7 @@
                 <w:noProof/>
                 <w:webHidden/>
               </w:rPr>
-              <w:instrText xml:space="preserve"> PAGEREF _Toc89618753 \h </w:instrText>
+              <w:instrText xml:space="preserve"> PAGEREF _Toc89620338 \h </w:instrText>
             </w:r>
             <w:r>
               <w:rPr>
@@ -414,7 +414,7 @@
                 <w:noProof/>
                 <w:webHidden/>
               </w:rPr>
-              <w:t>3</w:t>
+              <w:t>4</w:t>
             </w:r>
             <w:r>
               <w:rPr>
@@ -438,7 +438,7 @@
               <w:lang w:val="sl-SI" w:eastAsia="sl-SI"/>
             </w:rPr>
           </w:pPr>
-          <w:hyperlink w:anchor="_Toc89618754" w:history="1">
+          <w:hyperlink w:anchor="_Toc89620339" w:history="1">
             <w:r>
               <w:rPr>
                 <w:rStyle w:val="Hiperpovezava"/>
@@ -482,7 +482,7 @@
                 <w:noProof/>
                 <w:webHidden/>
               </w:rPr>
-              <w:instrText xml:space="preserve"> PAGEREF _Toc89618754 \h </w:instrText>
+              <w:instrText xml:space="preserve"> PAGEREF _Toc89620339 \h </w:instrText>
             </w:r>
             <w:r>
               <w:rPr>
@@ -502,7 +502,7 @@
                 <w:noProof/>
                 <w:webHidden/>
               </w:rPr>
-              <w:t>3</w:t>
+              <w:t>4</w:t>
             </w:r>
             <w:r>
               <w:rPr>
@@ -526,7 +526,7 @@
               <w:lang w:val="sl-SI" w:eastAsia="sl-SI"/>
             </w:rPr>
           </w:pPr>
-          <w:hyperlink w:anchor="_Toc89618755" w:history="1">
+          <w:hyperlink w:anchor="_Toc89620340" w:history="1">
             <w:r>
               <w:rPr>
                 <w:rStyle w:val="Hiperpovezava"/>
@@ -570,7 +570,7 @@
                 <w:noProof/>
                 <w:webHidden/>
               </w:rPr>
-              <w:instrText xml:space="preserve"> PAGEREF _Toc89618755 \h </w:instrText>
+              <w:instrText xml:space="preserve"> PAGEREF _Toc89620340 \h </w:instrText>
             </w:r>
             <w:r>
               <w:rPr>
@@ -590,7 +590,183 @@
                 <w:noProof/>
                 <w:webHidden/>
               </w:rPr>
-              <w:t>3</w:t>
+              <w:t>4</w:t>
+            </w:r>
+            <w:r>
+              <w:rPr>
+                <w:noProof/>
+                <w:webHidden/>
+              </w:rPr>
+              <w:fldChar w:fldCharType="end"/>
+            </w:r>
+          </w:hyperlink>
+        </w:p>
+        <w:p>
+          <w:pPr>
+            <w:pStyle w:val="Kazalovsebine2"/>
+            <w:tabs>
+              <w:tab w:val="left" w:pos="880"/>
+              <w:tab w:val="right" w:leader="dot" w:pos="9016"/>
+            </w:tabs>
+            <w:rPr>
+              <w:rFonts w:cstheme="minorBidi"/>
+              <w:noProof/>
+              <w:lang w:val="sl-SI" w:eastAsia="sl-SI"/>
+            </w:rPr>
+          </w:pPr>
+          <w:hyperlink w:anchor="_Toc89620341" w:history="1">
+            <w:r>
+              <w:rPr>
+                <w:rStyle w:val="Hiperpovezava"/>
+                <w:noProof/>
+                <w:lang w:val="sl-SI"/>
+              </w:rPr>
+              <w:t>1.3</w:t>
+            </w:r>
+            <w:r>
+              <w:rPr>
+                <w:rFonts w:cstheme="minorBidi"/>
+                <w:noProof/>
+                <w:lang w:val="sl-SI" w:eastAsia="sl-SI"/>
+              </w:rPr>
+              <w:tab/>
+            </w:r>
+            <w:r>
+              <w:rPr>
+                <w:rStyle w:val="Hiperpovezava"/>
+                <w:noProof/>
+                <w:lang w:val="sl-SI"/>
+              </w:rPr>
+              <w:t>Fakturiranje podatkov</w:t>
+            </w:r>
+            <w:r>
+              <w:rPr>
+                <w:noProof/>
+                <w:webHidden/>
+              </w:rPr>
+              <w:tab/>
+            </w:r>
+            <w:r>
+              <w:rPr>
+                <w:noProof/>
+                <w:webHidden/>
+              </w:rPr>
+              <w:fldChar w:fldCharType="begin"/>
+            </w:r>
+            <w:r>
+              <w:rPr>
+                <w:noProof/>
+                <w:webHidden/>
+              </w:rPr>
+              <w:instrText xml:space="preserve"> PAGEREF _Toc89620341 \h </w:instrText>
+            </w:r>
+            <w:r>
+              <w:rPr>
+                <w:noProof/>
+                <w:webHidden/>
+              </w:rPr>
+            </w:r>
+            <w:r>
+              <w:rPr>
+                <w:noProof/>
+                <w:webHidden/>
+              </w:rPr>
+              <w:fldChar w:fldCharType="separate"/>
+            </w:r>
+            <w:r>
+              <w:rPr>
+                <w:noProof/>
+                <w:webHidden/>
+              </w:rPr>
+              <w:t>4</w:t>
+            </w:r>
+            <w:r>
+              <w:rPr>
+                <w:noProof/>
+                <w:webHidden/>
+              </w:rPr>
+              <w:fldChar w:fldCharType="end"/>
+            </w:r>
+          </w:hyperlink>
+        </w:p>
+        <w:p>
+          <w:pPr>
+            <w:pStyle w:val="Kazalovsebine2"/>
+            <w:tabs>
+              <w:tab w:val="left" w:pos="880"/>
+              <w:tab w:val="right" w:leader="dot" w:pos="9016"/>
+            </w:tabs>
+            <w:rPr>
+              <w:rFonts w:cstheme="minorBidi"/>
+              <w:noProof/>
+              <w:lang w:val="sl-SI" w:eastAsia="sl-SI"/>
+            </w:rPr>
+          </w:pPr>
+          <w:hyperlink w:anchor="_Toc89620342" w:history="1">
+            <w:r>
+              <w:rPr>
+                <w:rStyle w:val="Hiperpovezava"/>
+                <w:noProof/>
+                <w:lang w:val="sl-SI"/>
+              </w:rPr>
+              <w:t>1.4</w:t>
+            </w:r>
+            <w:r>
+              <w:rPr>
+                <w:rFonts w:cstheme="minorBidi"/>
+                <w:noProof/>
+                <w:lang w:val="sl-SI" w:eastAsia="sl-SI"/>
+              </w:rPr>
+              <w:tab/>
+            </w:r>
+            <w:r>
+              <w:rPr>
+                <w:rStyle w:val="Hiperpovezava"/>
+                <w:noProof/>
+                <w:lang w:val="sl-SI"/>
+              </w:rPr>
+              <w:t>Odpravljanje napak v podatkih</w:t>
+            </w:r>
+            <w:r>
+              <w:rPr>
+                <w:noProof/>
+                <w:webHidden/>
+              </w:rPr>
+              <w:tab/>
+            </w:r>
+            <w:r>
+              <w:rPr>
+                <w:noProof/>
+                <w:webHidden/>
+              </w:rPr>
+              <w:fldChar w:fldCharType="begin"/>
+            </w:r>
+            <w:r>
+              <w:rPr>
+                <w:noProof/>
+                <w:webHidden/>
+              </w:rPr>
+              <w:instrText xml:space="preserve"> PAGEREF _Toc89620342 \h </w:instrText>
+            </w:r>
+            <w:r>
+              <w:rPr>
+                <w:noProof/>
+                <w:webHidden/>
+              </w:rPr>
+            </w:r>
+            <w:r>
+              <w:rPr>
+                <w:noProof/>
+                <w:webHidden/>
+              </w:rPr>
+              <w:fldChar w:fldCharType="separate"/>
+            </w:r>
+            <w:r>
+              <w:rPr>
+                <w:noProof/>
+                <w:webHidden/>
+              </w:rPr>
+              <w:t>4</w:t>
             </w:r>
             <w:r>
               <w:rPr>
@@ -614,7 +790,7 @@
               <w:lang w:val="sl-SI" w:eastAsia="sl-SI"/>
             </w:rPr>
           </w:pPr>
-          <w:hyperlink w:anchor="_Toc89618756" w:history="1">
+          <w:hyperlink w:anchor="_Toc89620343" w:history="1">
             <w:r>
               <w:rPr>
                 <w:rStyle w:val="Hiperpovezava"/>
@@ -656,7 +832,7 @@
                 <w:noProof/>
                 <w:webHidden/>
               </w:rPr>
-              <w:instrText xml:space="preserve"> PAGEREF _Toc89618756 \h </w:instrText>
+              <w:instrText xml:space="preserve"> PAGEREF _Toc89620343 \h </w:instrText>
             </w:r>
             <w:r>
               <w:rPr>
@@ -676,7 +852,7 @@
                 <w:noProof/>
                 <w:webHidden/>
               </w:rPr>
-              <w:t>4</w:t>
+              <w:t>5</w:t>
             </w:r>
             <w:r>
               <w:rPr>
@@ -700,7 +876,7 @@
               <w:lang w:val="sl-SI" w:eastAsia="sl-SI"/>
             </w:rPr>
           </w:pPr>
-          <w:hyperlink w:anchor="_Toc89618757" w:history="1">
+          <w:hyperlink w:anchor="_Toc89620344" w:history="1">
             <w:r>
               <w:rPr>
                 <w:rStyle w:val="Hiperpovezava"/>
@@ -744,7 +920,7 @@
                 <w:noProof/>
                 <w:webHidden/>
               </w:rPr>
-              <w:instrText xml:space="preserve"> PAGEREF _Toc89618757 \h </w:instrText>
+              <w:instrText xml:space="preserve"> PAGEREF _Toc89620344 \h </w:instrText>
             </w:r>
             <w:r>
               <w:rPr>
@@ -764,7 +940,7 @@
                 <w:noProof/>
                 <w:webHidden/>
               </w:rPr>
-              <w:t>4</w:t>
+              <w:t>5</w:t>
             </w:r>
             <w:r>
               <w:rPr>
@@ -788,7 +964,7 @@
               <w:lang w:val="sl-SI" w:eastAsia="sl-SI"/>
             </w:rPr>
           </w:pPr>
-          <w:hyperlink w:anchor="_Toc89618758" w:history="1">
+          <w:hyperlink w:anchor="_Toc89620345" w:history="1">
             <w:r>
               <w:rPr>
                 <w:rStyle w:val="Hiperpovezava"/>
@@ -832,7 +1008,7 @@
                 <w:noProof/>
                 <w:webHidden/>
               </w:rPr>
-              <w:instrText xml:space="preserve"> PAGEREF _Toc89618758 \h </w:instrText>
+              <w:instrText xml:space="preserve"> PAGEREF _Toc89620345 \h </w:instrText>
             </w:r>
             <w:r>
               <w:rPr>
@@ -852,7 +1028,7 @@
                 <w:noProof/>
                 <w:webHidden/>
               </w:rPr>
-              <w:t>4</w:t>
+              <w:t>5</w:t>
             </w:r>
             <w:r>
               <w:rPr>
@@ -876,7 +1052,7 @@
               <w:lang w:val="sl-SI" w:eastAsia="sl-SI"/>
             </w:rPr>
           </w:pPr>
-          <w:hyperlink w:anchor="_Toc89618759" w:history="1">
+          <w:hyperlink w:anchor="_Toc89620346" w:history="1">
             <w:r>
               <w:rPr>
                 <w:rStyle w:val="Hiperpovezava"/>
@@ -920,7 +1096,7 @@
                 <w:noProof/>
                 <w:webHidden/>
               </w:rPr>
-              <w:instrText xml:space="preserve"> PAGEREF _Toc89618759 \h </w:instrText>
+              <w:instrText xml:space="preserve"> PAGEREF _Toc89620346 \h </w:instrText>
             </w:r>
             <w:r>
               <w:rPr>
@@ -940,97 +1116,7 @@
                 <w:noProof/>
                 <w:webHidden/>
               </w:rPr>
-              <w:t>6</w:t>
-            </w:r>
-            <w:r>
-              <w:rPr>
-                <w:noProof/>
-                <w:webHidden/>
-              </w:rPr>
-              <w:fldChar w:fldCharType="end"/>
-            </w:r>
-          </w:hyperlink>
-          <w:bookmarkStart w:id="0" w:name="_GoBack"/>
-          <w:bookmarkEnd w:id="0"/>
-        </w:p>
-        <w:p>
-          <w:pPr>
-            <w:pStyle w:val="Kazalovsebine3"/>
-            <w:tabs>
-              <w:tab w:val="left" w:pos="1320"/>
-              <w:tab w:val="right" w:leader="dot" w:pos="9016"/>
-            </w:tabs>
-            <w:rPr>
-              <w:rFonts w:cstheme="minorBidi"/>
-              <w:noProof/>
-              <w:lang w:val="sl-SI" w:eastAsia="sl-SI"/>
-            </w:rPr>
-          </w:pPr>
-          <w:hyperlink w:anchor="_Toc89618760" w:history="1">
-            <w:r>
-              <w:rPr>
-                <w:rStyle w:val="Hiperpovezava"/>
-                <w:noProof/>
-                <w:lang w:val="sl-SI"/>
-              </w:rPr>
-              <w:t>2.1.3</w:t>
-            </w:r>
-            <w:r>
-              <w:rPr>
-                <w:rFonts w:cstheme="minorBidi"/>
-                <w:noProof/>
-                <w:lang w:val="sl-SI" w:eastAsia="sl-SI"/>
-              </w:rPr>
-              <w:tab/>
-            </w:r>
-            <w:r>
-              <w:rPr>
-                <w:rStyle w:val="Hiperpovezava"/>
-                <w:noProof/>
-                <w:lang w:val="sl-SI"/>
-              </w:rPr>
-              <w:t>Porazdelitev podatkov z novimi atributi</w:t>
-            </w:r>
-            <w:r>
-              <w:rPr>
-                <w:noProof/>
-                <w:webHidden/>
-              </w:rPr>
-              <w:tab/>
-            </w:r>
-            <w:r>
-              <w:rPr>
-                <w:noProof/>
-                <w:webHidden/>
-              </w:rPr>
-              <w:fldChar w:fldCharType="begin"/>
-            </w:r>
-            <w:r>
-              <w:rPr>
-                <w:noProof/>
-                <w:webHidden/>
-              </w:rPr>
-              <w:instrText xml:space="preserve"> PAGEREF _Toc89618760 \h </w:instrText>
-            </w:r>
-            <w:r>
-              <w:rPr>
-                <w:noProof/>
-                <w:webHidden/>
-              </w:rPr>
-            </w:r>
-            <w:r>
-              <w:rPr>
-                <w:noProof/>
-                <w:webHidden/>
-              </w:rPr>
-              <w:fldChar w:fldCharType="separate"/>
-            </w:r>
-            <w:r>
-              <w:rPr>
-                <w:noProof/>
-                <w:webHidden/>
-              </w:rPr>
-              <w:t>8</w:t>
+              <w:t>7</w:t>
             </w:r>
             <w:r>
               <w:rPr>
@@ -1054,14 +1140,14 @@
               <w:lang w:val="sl-SI" w:eastAsia="sl-SI"/>
             </w:rPr>
           </w:pPr>
-          <w:hyperlink w:anchor="_Toc89618761" w:history="1">
+          <w:hyperlink w:anchor="_Toc89620347" w:history="1">
             <w:r>
               <w:rPr>
                 <w:rStyle w:val="Hiperpovezava"/>
                 <w:noProof/>
                 <w:lang w:val="sl-SI"/>
               </w:rPr>
-              <w:t>2.1.4</w:t>
+              <w:t>2.1.3</w:t>
             </w:r>
             <w:r>
               <w:rPr>
@@ -1077,7 +1163,7 @@
                 <w:noProof/>
                 <w:lang w:val="sl-SI"/>
               </w:rPr>
-              <w:t>Korelacija med porabo in novimi atributi</w:t>
+              <w:t>Porazdelitev podatkov z novimi atributi</w:t>
             </w:r>
             <w:r>
               <w:rPr>
@@ -1098,7 +1184,7 @@
                 <w:noProof/>
                 <w:webHidden/>
               </w:rPr>
-              <w:instrText xml:space="preserve"> PAGEREF _Toc89618761 \h </w:instrText>
+              <w:instrText xml:space="preserve"> PAGEREF _Toc89620347 \h </w:instrText>
             </w:r>
             <w:r>
               <w:rPr>
@@ -1142,13 +1228,101 @@
               <w:lang w:val="sl-SI" w:eastAsia="sl-SI"/>
             </w:rPr>
           </w:pPr>
-          <w:hyperlink w:anchor="_Toc89618762" w:history="1">
+          <w:hyperlink w:anchor="_Toc89620348" w:history="1">
             <w:r>
               <w:rPr>
                 <w:rStyle w:val="Hiperpovezava"/>
                 <w:noProof/>
                 <w:lang w:val="sl-SI"/>
               </w:rPr>
+              <w:t>2.1.4</w:t>
+            </w:r>
+            <w:r>
+              <w:rPr>
+                <w:rFonts w:cstheme="minorBidi"/>
+                <w:noProof/>
+                <w:lang w:val="sl-SI" w:eastAsia="sl-SI"/>
+              </w:rPr>
+              <w:tab/>
+            </w:r>
+            <w:r>
+              <w:rPr>
+                <w:rStyle w:val="Hiperpovezava"/>
+                <w:noProof/>
+                <w:lang w:val="sl-SI"/>
+              </w:rPr>
+              <w:t>Korelacija med porabo in novimi atributi</w:t>
+            </w:r>
+            <w:r>
+              <w:rPr>
+                <w:noProof/>
+                <w:webHidden/>
+              </w:rPr>
+              <w:tab/>
+            </w:r>
+            <w:r>
+              <w:rPr>
+                <w:noProof/>
+                <w:webHidden/>
+              </w:rPr>
+              <w:fldChar w:fldCharType="begin"/>
+            </w:r>
+            <w:r>
+              <w:rPr>
+                <w:noProof/>
+                <w:webHidden/>
+              </w:rPr>
+              <w:instrText xml:space="preserve"> PAGEREF _Toc89620348 \h </w:instrText>
+            </w:r>
+            <w:r>
+              <w:rPr>
+                <w:noProof/>
+                <w:webHidden/>
+              </w:rPr>
+            </w:r>
+            <w:r>
+              <w:rPr>
+                <w:noProof/>
+                <w:webHidden/>
+              </w:rPr>
+              <w:fldChar w:fldCharType="separate"/>
+            </w:r>
+            <w:r>
+              <w:rPr>
+                <w:noProof/>
+                <w:webHidden/>
+              </w:rPr>
+              <w:t>10</w:t>
+            </w:r>
+            <w:r>
+              <w:rPr>
+                <w:noProof/>
+                <w:webHidden/>
+              </w:rPr>
+              <w:fldChar w:fldCharType="end"/>
+            </w:r>
+          </w:hyperlink>
+        </w:p>
+        <w:p>
+          <w:pPr>
+            <w:pStyle w:val="Kazalovsebine3"/>
+            <w:tabs>
+              <w:tab w:val="left" w:pos="1320"/>
+              <w:tab w:val="right" w:leader="dot" w:pos="9016"/>
+            </w:tabs>
+            <w:rPr>
+              <w:rFonts w:cstheme="minorBidi"/>
+              <w:noProof/>
+              <w:lang w:val="sl-SI" w:eastAsia="sl-SI"/>
+            </w:rPr>
+          </w:pPr>
+          <w:hyperlink w:anchor="_Toc89620349" w:history="1">
+            <w:r>
+              <w:rPr>
+                <w:rStyle w:val="Hiperpovezava"/>
+                <w:noProof/>
+                <w:lang w:val="sl-SI"/>
+              </w:rPr>
               <w:t>2.1.5</w:t>
             </w:r>
             <w:r>
@@ -1186,7 +1360,7 @@
                 <w:noProof/>
                 <w:webHidden/>
               </w:rPr>
-              <w:instrText xml:space="preserve"> PAGEREF _Toc89618762 \h </w:instrText>
+              <w:instrText xml:space="preserve"> PAGEREF _Toc89620349 \h </w:instrText>
             </w:r>
             <w:r>
               <w:rPr>
@@ -1206,7 +1380,7 @@
                 <w:noProof/>
                 <w:webHidden/>
               </w:rPr>
-              <w:t>10</w:t>
+              <w:t>11</w:t>
             </w:r>
             <w:r>
               <w:rPr>
@@ -1230,7 +1404,7 @@
               <w:lang w:val="sl-SI" w:eastAsia="sl-SI"/>
             </w:rPr>
           </w:pPr>
-          <w:hyperlink w:anchor="_Toc89618763" w:history="1">
+          <w:hyperlink w:anchor="_Toc89620350" w:history="1">
             <w:r>
               <w:rPr>
                 <w:rStyle w:val="Hiperpovezava"/>
@@ -1272,7 +1446,7 @@
                 <w:noProof/>
                 <w:webHidden/>
               </w:rPr>
-              <w:instrText xml:space="preserve"> PAGEREF _Toc89618763 \h </w:instrText>
+              <w:instrText xml:space="preserve"> PAGEREF _Toc89620350 \h </w:instrText>
             </w:r>
             <w:r>
               <w:rPr>
@@ -1292,7 +1466,7 @@
                 <w:noProof/>
                 <w:webHidden/>
               </w:rPr>
-              <w:t>11</w:t>
+              <w:t>12</w:t>
             </w:r>
             <w:r>
               <w:rPr>
@@ -1316,7 +1490,7 @@
               <w:lang w:val="sl-SI" w:eastAsia="sl-SI"/>
             </w:rPr>
           </w:pPr>
-          <w:hyperlink w:anchor="_Toc89618764" w:history="1">
+          <w:hyperlink w:anchor="_Toc89620351" w:history="1">
             <w:r>
               <w:rPr>
                 <w:rStyle w:val="Hiperpovezava"/>
@@ -1360,7 +1534,7 @@
                 <w:noProof/>
                 <w:webHidden/>
               </w:rPr>
-              <w:instrText xml:space="preserve"> PAGEREF _Toc89618764 \h </w:instrText>
+              <w:instrText xml:space="preserve"> PAGEREF _Toc89620351 \h </w:instrText>
             </w:r>
             <w:r>
               <w:rPr>
@@ -1380,7 +1554,7 @@
                 <w:noProof/>
                 <w:webHidden/>
               </w:rPr>
-              <w:t>11</w:t>
+              <w:t>12</w:t>
             </w:r>
             <w:r>
               <w:rPr>
@@ -1404,7 +1578,7 @@
               <w:lang w:val="sl-SI" w:eastAsia="sl-SI"/>
             </w:rPr>
           </w:pPr>
-          <w:hyperlink w:anchor="_Toc89618765" w:history="1">
+          <w:hyperlink w:anchor="_Toc89620352" w:history="1">
             <w:r>
               <w:rPr>
                 <w:rStyle w:val="Hiperpovezava"/>
@@ -1448,7 +1622,7 @@
                 <w:noProof/>
                 <w:webHidden/>
               </w:rPr>
-              <w:instrText xml:space="preserve"> PAGEREF _Toc89618765 \h </w:instrText>
+              <w:instrText xml:space="preserve"> PAGEREF _Toc89620352 \h </w:instrText>
             </w:r>
             <w:r>
               <w:rPr>
@@ -1468,7 +1642,7 @@
                 <w:noProof/>
                 <w:webHidden/>
               </w:rPr>
-              <w:t>11</w:t>
+              <w:t>12</w:t>
             </w:r>
             <w:r>
               <w:rPr>
@@ -1492,7 +1666,7 @@
               <w:lang w:val="sl-SI" w:eastAsia="sl-SI"/>
             </w:rPr>
           </w:pPr>
-          <w:hyperlink w:anchor="_Toc89618766" w:history="1">
+          <w:hyperlink w:anchor="_Toc89620353" w:history="1">
             <w:r>
               <w:rPr>
                 <w:rStyle w:val="Hiperpovezava"/>
@@ -1536,7 +1710,7 @@
                 <w:noProof/>
                 <w:webHidden/>
               </w:rPr>
-              <w:instrText xml:space="preserve"> PAGEREF _Toc89618766 \h </w:instrText>
+              <w:instrText xml:space="preserve"> PAGEREF _Toc89620353 \h </w:instrText>
             </w:r>
             <w:r>
               <w:rPr>
@@ -1556,7 +1730,7 @@
                 <w:noProof/>
                 <w:webHidden/>
               </w:rPr>
-              <w:t>11</w:t>
+              <w:t>12</w:t>
             </w:r>
             <w:r>
               <w:rPr>
@@ -1580,7 +1754,7 @@
               <w:lang w:val="sl-SI" w:eastAsia="sl-SI"/>
             </w:rPr>
           </w:pPr>
-          <w:hyperlink w:anchor="_Toc89618767" w:history="1">
+          <w:hyperlink w:anchor="_Toc89620354" w:history="1">
             <w:r>
               <w:rPr>
                 <w:rStyle w:val="Hiperpovezava"/>
@@ -1622,7 +1796,7 @@
                 <w:noProof/>
                 <w:webHidden/>
               </w:rPr>
-              <w:instrText xml:space="preserve"> PAGEREF _Toc89618767 \h </w:instrText>
+              <w:instrText xml:space="preserve"> PAGEREF _Toc89620354 \h </w:instrText>
             </w:r>
             <w:r>
               <w:rPr>
@@ -1642,7 +1816,7 @@
                 <w:noProof/>
                 <w:webHidden/>
               </w:rPr>
-              <w:t>12</w:t>
+              <w:t>13</w:t>
             </w:r>
             <w:r>
               <w:rPr>
@@ -1666,7 +1840,7 @@
               <w:lang w:val="sl-SI" w:eastAsia="sl-SI"/>
             </w:rPr>
           </w:pPr>
-          <w:hyperlink w:anchor="_Toc89618768" w:history="1">
+          <w:hyperlink w:anchor="_Toc89620355" w:history="1">
             <w:r>
               <w:rPr>
                 <w:rStyle w:val="Hiperpovezava"/>
@@ -1710,7 +1884,7 @@
                 <w:noProof/>
                 <w:webHidden/>
               </w:rPr>
-              <w:instrText xml:space="preserve"> PAGEREF _Toc89618768 \h </w:instrText>
+              <w:instrText xml:space="preserve"> PAGEREF _Toc89620355 \h </w:instrText>
             </w:r>
             <w:r>
               <w:rPr>
@@ -1730,7 +1904,7 @@
                 <w:noProof/>
                 <w:webHidden/>
               </w:rPr>
-              <w:t>12</w:t>
+              <w:t>13</w:t>
             </w:r>
             <w:r>
               <w:rPr>
@@ -1754,7 +1928,7 @@
               <w:lang w:val="sl-SI" w:eastAsia="sl-SI"/>
             </w:rPr>
           </w:pPr>
-          <w:hyperlink w:anchor="_Toc89618769" w:history="1">
+          <w:hyperlink w:anchor="_Toc89620356" w:history="1">
             <w:r>
               <w:rPr>
                 <w:rStyle w:val="Hiperpovezava"/>
@@ -1798,7 +1972,7 @@
                 <w:noProof/>
                 <w:webHidden/>
               </w:rPr>
-              <w:instrText xml:space="preserve"> PAGEREF _Toc89618769 \h </w:instrText>
+              <w:instrText xml:space="preserve"> PAGEREF _Toc89620356 \h </w:instrText>
             </w:r>
             <w:r>
               <w:rPr>
@@ -1818,7 +1992,7 @@
                 <w:noProof/>
                 <w:webHidden/>
               </w:rPr>
-              <w:t>12</w:t>
+              <w:t>13</w:t>
             </w:r>
             <w:r>
               <w:rPr>
@@ -1842,7 +2016,7 @@
               <w:lang w:val="sl-SI" w:eastAsia="sl-SI"/>
             </w:rPr>
           </w:pPr>
-          <w:hyperlink w:anchor="_Toc89618770" w:history="1">
+          <w:hyperlink w:anchor="_Toc89620357" w:history="1">
             <w:r>
               <w:rPr>
                 <w:rStyle w:val="Hiperpovezava"/>
@@ -1886,7 +2060,7 @@
                 <w:noProof/>
                 <w:webHidden/>
               </w:rPr>
-              <w:instrText xml:space="preserve"> PAGEREF _Toc89618770 \h </w:instrText>
+              <w:instrText xml:space="preserve"> PAGEREF _Toc89620357 \h </w:instrText>
             </w:r>
             <w:r>
               <w:rPr>
@@ -1906,7 +2080,7 @@
                 <w:noProof/>
                 <w:webHidden/>
               </w:rPr>
-              <w:t>12</w:t>
+              <w:t>13</w:t>
             </w:r>
             <w:r>
               <w:rPr>
@@ -1930,7 +2104,7 @@
               <w:lang w:val="sl-SI" w:eastAsia="sl-SI"/>
             </w:rPr>
           </w:pPr>
-          <w:hyperlink w:anchor="_Toc89618771" w:history="1">
+          <w:hyperlink w:anchor="_Toc89620358" w:history="1">
             <w:r>
               <w:rPr>
                 <w:rStyle w:val="Hiperpovezava"/>
@@ -1974,7 +2148,7 @@
                 <w:noProof/>
                 <w:webHidden/>
               </w:rPr>
-              <w:instrText xml:space="preserve"> PAGEREF _Toc89618771 \h </w:instrText>
+              <w:instrText xml:space="preserve"> PAGEREF _Toc89620358 \h </w:instrText>
             </w:r>
             <w:r>
               <w:rPr>
@@ -1994,7 +2168,7 @@
                 <w:noProof/>
                 <w:webHidden/>
               </w:rPr>
-              <w:t>12</w:t>
+              <w:t>13</w:t>
             </w:r>
             <w:r>
               <w:rPr>
@@ -2018,7 +2192,7 @@
               <w:lang w:val="sl-SI" w:eastAsia="sl-SI"/>
             </w:rPr>
           </w:pPr>
-          <w:hyperlink w:anchor="_Toc89618772" w:history="1">
+          <w:hyperlink w:anchor="_Toc89620359" w:history="1">
             <w:r>
               <w:rPr>
                 <w:rStyle w:val="Hiperpovezava"/>
@@ -2062,7 +2236,7 @@
                 <w:noProof/>
                 <w:webHidden/>
               </w:rPr>
-              <w:instrText xml:space="preserve"> PAGEREF _Toc89618772 \h </w:instrText>
+              <w:instrText xml:space="preserve"> PAGEREF _Toc89620359 \h </w:instrText>
             </w:r>
             <w:r>
               <w:rPr>
@@ -2082,7 +2256,7 @@
                 <w:noProof/>
                 <w:webHidden/>
               </w:rPr>
-              <w:t>12</w:t>
+              <w:t>13</w:t>
             </w:r>
             <w:r>
               <w:rPr>
@@ -2106,7 +2280,7 @@
               <w:lang w:val="sl-SI" w:eastAsia="sl-SI"/>
             </w:rPr>
           </w:pPr>
-          <w:hyperlink w:anchor="_Toc89618773" w:history="1">
+          <w:hyperlink w:anchor="_Toc89620360" w:history="1">
             <w:r>
               <w:rPr>
                 <w:rStyle w:val="Hiperpovezava"/>
@@ -2150,7 +2324,7 @@
                 <w:noProof/>
                 <w:webHidden/>
               </w:rPr>
-              <w:instrText xml:space="preserve"> PAGEREF _Toc89618773 \h </w:instrText>
+              <w:instrText xml:space="preserve"> PAGEREF _Toc89620360 \h </w:instrText>
             </w:r>
             <w:r>
               <w:rPr>
@@ -2170,7 +2344,7 @@
                 <w:noProof/>
                 <w:webHidden/>
               </w:rPr>
-              <w:t>12</w:t>
+              <w:t>13</w:t>
             </w:r>
             <w:r>
               <w:rPr>
@@ -2194,7 +2368,7 @@
               <w:lang w:val="sl-SI" w:eastAsia="sl-SI"/>
             </w:rPr>
           </w:pPr>
-          <w:hyperlink w:anchor="_Toc89618774" w:history="1">
+          <w:hyperlink w:anchor="_Toc89620361" w:history="1">
             <w:r>
               <w:rPr>
                 <w:rStyle w:val="Hiperpovezava"/>
@@ -2238,7 +2412,7 @@
                 <w:noProof/>
                 <w:webHidden/>
               </w:rPr>
-              <w:instrText xml:space="preserve"> PAGEREF _Toc89618774 \h </w:instrText>
+              <w:instrText xml:space="preserve"> PAGEREF _Toc89620361 \h </w:instrText>
             </w:r>
             <w:r>
               <w:rPr>
@@ -2258,7 +2432,7 @@
                 <w:noProof/>
                 <w:webHidden/>
               </w:rPr>
-              <w:t>12</w:t>
+              <w:t>13</w:t>
             </w:r>
             <w:r>
               <w:rPr>
@@ -2282,7 +2456,7 @@
               <w:lang w:val="sl-SI" w:eastAsia="sl-SI"/>
             </w:rPr>
           </w:pPr>
-          <w:hyperlink w:anchor="_Toc89618775" w:history="1">
+          <w:hyperlink w:anchor="_Toc89620362" w:history="1">
             <w:r>
               <w:rPr>
                 <w:rStyle w:val="Hiperpovezava"/>
@@ -2326,7 +2500,7 @@
                 <w:noProof/>
                 <w:webHidden/>
               </w:rPr>
-              <w:instrText xml:space="preserve"> PAGEREF _Toc89618775 \h </w:instrText>
+              <w:instrText xml:space="preserve"> PAGEREF _Toc89620362 \h </w:instrText>
             </w:r>
             <w:r>
               <w:rPr>
@@ -2346,7 +2520,7 @@
                 <w:noProof/>
                 <w:webHidden/>
               </w:rPr>
-              <w:t>12</w:t>
+              <w:t>13</w:t>
             </w:r>
             <w:r>
               <w:rPr>
@@ -2370,7 +2544,7 @@
               <w:lang w:val="sl-SI" w:eastAsia="sl-SI"/>
             </w:rPr>
           </w:pPr>
-          <w:hyperlink w:anchor="_Toc89618776" w:history="1">
+          <w:hyperlink w:anchor="_Toc89620363" w:history="1">
             <w:r>
               <w:rPr>
                 <w:rStyle w:val="Hiperpovezava"/>
@@ -2414,7 +2588,7 @@
                 <w:noProof/>
                 <w:webHidden/>
               </w:rPr>
-              <w:instrText xml:space="preserve"> PAGEREF _Toc89618776 \h </w:instrText>
+              <w:instrText xml:space="preserve"> PAGEREF _Toc89620363 \h </w:instrText>
             </w:r>
             <w:r>
               <w:rPr>
@@ -2434,7 +2608,7 @@
                 <w:noProof/>
                 <w:webHidden/>
               </w:rPr>
-              <w:t>12</w:t>
+              <w:t>13</w:t>
             </w:r>
             <w:r>
               <w:rPr>
@@ -2458,7 +2632,7 @@
               <w:lang w:val="sl-SI" w:eastAsia="sl-SI"/>
             </w:rPr>
           </w:pPr>
-          <w:hyperlink w:anchor="_Toc89618777" w:history="1">
+          <w:hyperlink w:anchor="_Toc89620364" w:history="1">
             <w:r>
               <w:rPr>
                 <w:rStyle w:val="Hiperpovezava"/>
@@ -2502,7 +2676,7 @@
                 <w:noProof/>
                 <w:webHidden/>
               </w:rPr>
-              <w:instrText xml:space="preserve"> PAGEREF _Toc89618777 \h </w:instrText>
+              <w:instrText xml:space="preserve"> PAGEREF _Toc89620364 \h </w:instrText>
             </w:r>
             <w:r>
               <w:rPr>
@@ -2522,7 +2696,7 @@
                 <w:noProof/>
                 <w:webHidden/>
               </w:rPr>
-              <w:t>12</w:t>
+              <w:t>13</w:t>
             </w:r>
             <w:r>
               <w:rPr>
@@ -2546,7 +2720,7 @@
               <w:lang w:val="sl-SI" w:eastAsia="sl-SI"/>
             </w:rPr>
           </w:pPr>
-          <w:hyperlink w:anchor="_Toc89618778" w:history="1">
+          <w:hyperlink w:anchor="_Toc89620365" w:history="1">
             <w:r>
               <w:rPr>
                 <w:rStyle w:val="Hiperpovezava"/>
@@ -2590,7 +2764,7 @@
                 <w:noProof/>
                 <w:webHidden/>
               </w:rPr>
-              <w:instrText xml:space="preserve"> PAGEREF _Toc89618778 \h </w:instrText>
+              <w:instrText xml:space="preserve"> PAGEREF _Toc89620365 \h </w:instrText>
             </w:r>
             <w:r>
               <w:rPr>
@@ -2610,7 +2784,7 @@
                 <w:noProof/>
                 <w:webHidden/>
               </w:rPr>
-              <w:t>12</w:t>
+              <w:t>13</w:t>
             </w:r>
             <w:r>
               <w:rPr>
@@ -2634,7 +2808,7 @@
               <w:lang w:val="sl-SI" w:eastAsia="sl-SI"/>
             </w:rPr>
           </w:pPr>
-          <w:hyperlink w:anchor="_Toc89618779" w:history="1">
+          <w:hyperlink w:anchor="_Toc89620366" w:history="1">
             <w:r>
               <w:rPr>
                 <w:rStyle w:val="Hiperpovezava"/>
@@ -2678,7 +2852,7 @@
                 <w:noProof/>
                 <w:webHidden/>
               </w:rPr>
-              <w:instrText xml:space="preserve"> PAGEREF _Toc89618779 \h </w:instrText>
+              <w:instrText xml:space="preserve"> PAGEREF _Toc89620366 \h </w:instrText>
             </w:r>
             <w:r>
               <w:rPr>
@@ -2698,7 +2872,7 @@
                 <w:noProof/>
                 <w:webHidden/>
               </w:rPr>
-              <w:t>12</w:t>
+              <w:t>13</w:t>
             </w:r>
             <w:r>
               <w:rPr>
@@ -2722,7 +2896,7 @@
               <w:lang w:val="sl-SI" w:eastAsia="sl-SI"/>
             </w:rPr>
           </w:pPr>
-          <w:hyperlink w:anchor="_Toc89618780" w:history="1">
+          <w:hyperlink w:anchor="_Toc89620367" w:history="1">
             <w:r>
               <w:rPr>
                 <w:rStyle w:val="Hiperpovezava"/>
@@ -2766,7 +2940,7 @@
                 <w:noProof/>
                 <w:webHidden/>
               </w:rPr>
-              <w:instrText xml:space="preserve"> PAGEREF _Toc89618780 \h </w:instrText>
+              <w:instrText xml:space="preserve"> PAGEREF _Toc89620367 \h </w:instrText>
             </w:r>
             <w:r>
               <w:rPr>
@@ -2786,7 +2960,7 @@
                 <w:noProof/>
                 <w:webHidden/>
               </w:rPr>
-              <w:t>12</w:t>
+              <w:t>13</w:t>
             </w:r>
             <w:r>
               <w:rPr>
@@ -2810,7 +2984,7 @@
               <w:lang w:val="sl-SI" w:eastAsia="sl-SI"/>
             </w:rPr>
           </w:pPr>
-          <w:hyperlink w:anchor="_Toc89618781" w:history="1">
+          <w:hyperlink w:anchor="_Toc89620368" w:history="1">
             <w:r>
               <w:rPr>
                 <w:rStyle w:val="Hiperpovezava"/>
@@ -2854,7 +3028,7 @@
                 <w:noProof/>
                 <w:webHidden/>
               </w:rPr>
-              <w:instrText xml:space="preserve"> PAGEREF _Toc89618781 \h </w:instrText>
+              <w:instrText xml:space="preserve"> PAGEREF _Toc89620368 \h </w:instrText>
             </w:r>
             <w:r>
               <w:rPr>
@@ -2874,7 +3048,7 @@
                 <w:noProof/>
                 <w:webHidden/>
               </w:rPr>
-              <w:t>12</w:t>
+              <w:t>13</w:t>
             </w:r>
             <w:r>
               <w:rPr>
@@ -2898,7 +3072,7 @@
               <w:lang w:val="sl-SI" w:eastAsia="sl-SI"/>
             </w:rPr>
           </w:pPr>
-          <w:hyperlink w:anchor="_Toc89618782" w:history="1">
+          <w:hyperlink w:anchor="_Toc89620369" w:history="1">
             <w:r>
               <w:rPr>
                 <w:rStyle w:val="Hiperpovezava"/>
@@ -2940,7 +3114,7 @@
                 <w:noProof/>
                 <w:webHidden/>
               </w:rPr>
-              <w:instrText xml:space="preserve"> PAGEREF _Toc89618782 \h </w:instrText>
+              <w:instrText xml:space="preserve"> PAGEREF _Toc89620369 \h </w:instrText>
             </w:r>
             <w:r>
               <w:rPr>
@@ -2960,7 +3134,7 @@
                 <w:noProof/>
                 <w:webHidden/>
               </w:rPr>
-              <w:t>13</w:t>
+              <w:t>14</w:t>
             </w:r>
             <w:r>
               <w:rPr>
@@ -2984,7 +3158,7 @@
               <w:lang w:val="sl-SI" w:eastAsia="sl-SI"/>
             </w:rPr>
           </w:pPr>
-          <w:hyperlink w:anchor="_Toc89618783" w:history="1">
+          <w:hyperlink w:anchor="_Toc89620370" w:history="1">
             <w:r>
               <w:rPr>
                 <w:rStyle w:val="Hiperpovezava"/>
@@ -3028,7 +3202,7 @@
                 <w:noProof/>
                 <w:webHidden/>
               </w:rPr>
-              <w:instrText xml:space="preserve"> PAGEREF _Toc89618783 \h </w:instrText>
+              <w:instrText xml:space="preserve"> PAGEREF _Toc89620370 \h </w:instrText>
             </w:r>
             <w:r>
               <w:rPr>
@@ -3048,7 +3222,7 @@
                 <w:noProof/>
                 <w:webHidden/>
               </w:rPr>
-              <w:t>13</w:t>
+              <w:t>14</w:t>
             </w:r>
             <w:r>
               <w:rPr>
@@ -3072,7 +3246,7 @@
               <w:lang w:val="sl-SI" w:eastAsia="sl-SI"/>
             </w:rPr>
           </w:pPr>
-          <w:hyperlink w:anchor="_Toc89618784" w:history="1">
+          <w:hyperlink w:anchor="_Toc89620371" w:history="1">
             <w:r>
               <w:rPr>
                 <w:rStyle w:val="Hiperpovezava"/>
@@ -3116,7 +3290,7 @@
                 <w:noProof/>
                 <w:webHidden/>
               </w:rPr>
-              <w:instrText xml:space="preserve"> PAGEREF _Toc89618784 \h </w:instrText>
+              <w:instrText xml:space="preserve"> PAGEREF _Toc89620371 \h </w:instrText>
             </w:r>
             <w:r>
               <w:rPr>
@@ -3136,7 +3310,7 @@
                 <w:noProof/>
                 <w:webHidden/>
               </w:rPr>
-              <w:t>13</w:t>
+              <w:t>14</w:t>
             </w:r>
             <w:r>
               <w:rPr>
@@ -3148,6 +3322,13 @@
           </w:hyperlink>
         </w:p>
         <w:p>
+          <w:pPr>
+            <w:rPr>
+              <w:b/>
+              <w:bCs/>
+              <w:lang w:val="sl-SI"/>
+            </w:rPr>
+          </w:pPr>
           <w:r>
             <w:rPr>
               <w:b/>
@@ -3162,27 +3343,29 @@
     <w:p>
       <w:pPr>
         <w:rPr>
-          <w:lang w:val="sl-SI"/>
-        </w:rPr>
-      </w:pPr>
-      <w:r>
-        <w:rPr>
-          <w:lang w:val="sl-SI"/>
-        </w:rPr>
+          <w:b/>
+          <w:bCs/>
+          <w:lang w:val="sl-SI"/>
+        </w:rPr>
+      </w:pPr>
+      <w:r>
+        <w:rPr>
+          <w:lang w:val="sl-SI"/>
+        </w:rPr>
+        <w:lastRenderedPageBreak/>
         <w:br w:type="page"/>
       </w:r>
+      <w:bookmarkStart w:id="0" w:name="_GoBack"/>
+      <w:bookmarkEnd w:id="0"/>
     </w:p>
     <w:p>
       <w:pPr>
         <w:pStyle w:val="Naslov1"/>
       </w:pPr>
-      <w:bookmarkStart w:id="1" w:name="_Toc89618753"/>
+      <w:bookmarkStart w:id="1" w:name="_Toc89620338"/>
       <w:r>
         <w:lastRenderedPageBreak/>
-        <w:t>Kratka analiza in k</w:t>
-      </w:r>
-      <w:r>
-        <w:t>onstrukcija novih atributov</w:t>
+        <w:t>Priprava podatkov za konstrukcijo modelov</w:t>
       </w:r>
       <w:bookmarkEnd w:id="1"/>
     </w:p>
@@ -3200,7 +3383,7 @@
           <w:lang w:val="sl-SI"/>
         </w:rPr>
       </w:pPr>
-      <w:bookmarkStart w:id="2" w:name="_Toc89618754"/>
+      <w:bookmarkStart w:id="2" w:name="_Toc89620339"/>
       <w:r>
         <w:rPr>
           <w:lang w:val="sl-SI"/>
@@ -3211,6 +3394,7 @@
     </w:p>
     <w:p>
       <w:pPr>
+        <w:jc w:val="both"/>
         <w:rPr>
           <w:lang w:val="sl-SI"/>
         </w:rPr>
@@ -3302,6 +3486,7 @@
     </w:p>
     <w:p>
       <w:pPr>
+        <w:jc w:val="both"/>
         <w:rPr>
           <w:lang w:val="sl-SI"/>
         </w:rPr>
@@ -3310,11 +3495,12 @@
     <w:p>
       <w:pPr>
         <w:pStyle w:val="Naslov2"/>
-        <w:rPr>
-          <w:lang w:val="sl-SI"/>
-        </w:rPr>
-      </w:pPr>
-      <w:bookmarkStart w:id="3" w:name="_Toc89618755"/>
+        <w:jc w:val="both"/>
+        <w:rPr>
+          <w:lang w:val="sl-SI"/>
+        </w:rPr>
+      </w:pPr>
+      <w:bookmarkStart w:id="3" w:name="_Toc89620340"/>
       <w:r>
         <w:rPr>
           <w:lang w:val="sl-SI"/>
@@ -3324,6 +3510,12 @@
       <w:bookmarkEnd w:id="3"/>
     </w:p>
     <w:p>
+      <w:pPr>
+        <w:jc w:val="both"/>
+        <w:rPr>
+          <w:lang w:val="sl-SI"/>
+        </w:rPr>
+      </w:pPr>
       <w:r>
         <w:rPr>
           <w:lang w:val="sl-SI"/>
@@ -3342,6 +3534,192 @@
         </w:rPr>
         <w:t>. Tako se sama konstrukcija atributov, zgodi v ločenem programu in generira nove datoteke, katere potem uporabljava za konstrukcijo modelov.</w:t>
       </w:r>
+    </w:p>
+    <w:p>
+      <w:pPr>
+        <w:pStyle w:val="Naslov2"/>
+        <w:jc w:val="both"/>
+        <w:rPr>
+          <w:lang w:val="sl-SI"/>
+        </w:rPr>
+      </w:pPr>
+      <w:bookmarkStart w:id="4" w:name="_Toc89620341"/>
+      <w:r>
+        <w:rPr>
+          <w:lang w:val="sl-SI"/>
+        </w:rPr>
+        <w:t>Fakturiranje</w:t>
+      </w:r>
+      <w:r>
+        <w:rPr>
+          <w:lang w:val="sl-SI"/>
+        </w:rPr>
+        <w:t xml:space="preserve"> </w:t>
+      </w:r>
+      <w:r>
+        <w:rPr>
+          <w:lang w:val="sl-SI"/>
+        </w:rPr>
+        <w:t>podatkov</w:t>
+      </w:r>
+      <w:bookmarkEnd w:id="4"/>
+    </w:p>
+    <w:p>
+      <w:pPr>
+        <w:jc w:val="both"/>
+        <w:rPr>
+          <w:lang w:val="sl-SI"/>
+        </w:rPr>
+      </w:pPr>
+      <w:r>
+        <w:rPr>
+          <w:lang w:val="sl-SI"/>
+        </w:rPr>
+        <w:t>V naši množici podatkov imamo, kar nekaj atributov, ki imajo določeno »zalogo vrednosti«</w:t>
+      </w:r>
+      <w:r>
+        <w:rPr>
+          <w:lang w:val="sl-SI"/>
+        </w:rPr>
+        <w:t xml:space="preserve">, v ta namen sva pripravila metodo, ki te podatke fakturira kar ob branju datoteke. Fakturirala sva »namembnost«, »sezona« – letni čas, »regija«, »oblacnost« </w:t>
+      </w:r>
+      <w:r>
+        <w:rPr>
+          <w:lang w:val="sl-SI"/>
+        </w:rPr>
+        <w:t>- [1,10]</w:t>
+      </w:r>
+      <w:r>
+        <w:rPr>
+          <w:lang w:val="sl-SI"/>
+        </w:rPr>
+        <w:t xml:space="preserve"> </w:t>
+      </w:r>
+      <w:r>
+        <w:rPr>
+          <w:lang w:val="sl-SI"/>
+        </w:rPr>
+        <w:t>»</w:t>
+      </w:r>
+      <w:r>
+        <w:rPr>
+          <w:lang w:val="sl-SI"/>
+        </w:rPr>
+        <w:t>vikend</w:t>
+      </w:r>
+      <w:r>
+        <w:rPr>
+          <w:lang w:val="sl-SI"/>
+        </w:rPr>
+        <w:t>«</w:t>
+      </w:r>
+      <w:r>
+        <w:rPr>
+          <w:lang w:val="sl-SI"/>
+        </w:rPr>
+        <w:t xml:space="preserve"> (1/0), </w:t>
+      </w:r>
+      <w:r>
+        <w:rPr>
+          <w:lang w:val="sl-SI"/>
+        </w:rPr>
+        <w:t>»</w:t>
+      </w:r>
+      <w:r>
+        <w:rPr>
+          <w:lang w:val="sl-SI"/>
+        </w:rPr>
+        <w:t>mesec</w:t>
+      </w:r>
+      <w:r>
+        <w:rPr>
+          <w:lang w:val="sl-SI"/>
+        </w:rPr>
+        <w:t>«</w:t>
+      </w:r>
+      <w:r>
+        <w:rPr>
+          <w:lang w:val="sl-SI"/>
+        </w:rPr>
+        <w:t>- [1,12]</w:t>
+      </w:r>
+      <w:r>
+        <w:rPr>
+          <w:lang w:val="sl-SI"/>
+        </w:rPr>
+        <w:t>.</w:t>
+      </w:r>
+    </w:p>
+    <w:p>
+      <w:pPr>
+        <w:pStyle w:val="Naslov2"/>
+        <w:rPr>
+          <w:lang w:val="sl-SI"/>
+        </w:rPr>
+      </w:pPr>
+      <w:bookmarkStart w:id="5" w:name="_Toc89620342"/>
+      <w:r>
+        <w:rPr>
+          <w:lang w:val="sl-SI"/>
+        </w:rPr>
+        <w:t>Odpravljanje napak v podatkih</w:t>
+      </w:r>
+      <w:bookmarkEnd w:id="5"/>
+    </w:p>
+    <w:p>
+      <w:pPr>
+        <w:rPr>
+          <w:lang w:val="sl-SI"/>
+        </w:rPr>
+      </w:pPr>
+      <w:r>
+        <w:rPr>
+          <w:lang w:val="sl-SI"/>
+        </w:rPr>
+        <w:t>Pri konstrukciji atributov, sva opazila nekaj manjših napak, najprej sva morala podatke, ki smo jih iz Jave dobili, kot »-1«</w:t>
+      </w:r>
+      <w:r>
+        <w:rPr>
+          <w:lang w:val="sl-SI"/>
+        </w:rPr>
+        <w:t xml:space="preserve"> (</w:t>
+      </w:r>
+      <w:r>
+        <w:rPr>
+          <w:lang w:val="sl-SI"/>
+        </w:rPr>
+        <w:t>zapisi, ki zaradi manjkajočih podatkov za nazaj nima</w:t>
+      </w:r>
+      <w:r>
+        <w:rPr>
+          <w:lang w:val="sl-SI"/>
+        </w:rPr>
+        <w:t>jo izračunane zgodovine porabe)</w:t>
+      </w:r>
+      <w:r>
+        <w:rPr>
+          <w:lang w:val="sl-SI"/>
+        </w:rPr>
+        <w:t>. Poleg tega, pa ima vrednost padavin, kadar gre za</w:t>
+      </w:r>
+      <w:r>
+        <w:rPr>
+          <w:lang w:val="sl-SI"/>
+        </w:rPr>
+        <w:t xml:space="preserve"> »pršenje« vrednost -1, kar ni v skladu s podatki, saj »0« pomeni »popolnoma jasno«, zato sva vrednost »-1« preslikala v vrednost »1«</w:t>
+      </w:r>
+      <w:r>
+        <w:rPr>
+          <w:lang w:val="sl-SI"/>
+        </w:rPr>
+        <w:t>.</w:t>
+      </w:r>
+    </w:p>
+    <w:p>
+      <w:pPr>
+        <w:pStyle w:val="Naslov2"/>
+        <w:jc w:val="both"/>
+      </w:pPr>
       <w:r>
         <w:br w:type="page"/>
       </w:r>
@@ -3350,12 +3728,12 @@
       <w:pPr>
         <w:pStyle w:val="Naslov1"/>
       </w:pPr>
-      <w:bookmarkStart w:id="4" w:name="_Toc89618756"/>
+      <w:bookmarkStart w:id="6" w:name="_Toc89620343"/>
       <w:r>
         <w:lastRenderedPageBreak/>
         <w:t>Vizualizacija podatkov</w:t>
       </w:r>
-      <w:bookmarkEnd w:id="4"/>
+      <w:bookmarkEnd w:id="6"/>
     </w:p>
     <w:p>
       <w:pPr>
@@ -3371,7 +3749,7 @@
           <w:lang w:val="sl-SI"/>
         </w:rPr>
       </w:pPr>
-      <w:bookmarkStart w:id="5" w:name="_Toc89618757"/>
+      <w:bookmarkStart w:id="7" w:name="_Toc89620344"/>
       <w:r>
         <w:rPr>
           <w:lang w:val="sl-SI"/>
@@ -3396,7 +3774,7 @@
         </w:rPr>
         <w:t xml:space="preserve"> med atributi</w:t>
       </w:r>
-      <w:bookmarkEnd w:id="5"/>
+      <w:bookmarkEnd w:id="7"/>
     </w:p>
     <w:p>
       <w:pPr>
@@ -3405,17 +3783,18 @@
           <w:lang w:val="sl-SI"/>
         </w:rPr>
       </w:pPr>
-      <w:bookmarkStart w:id="6" w:name="_Toc89618758"/>
+      <w:bookmarkStart w:id="8" w:name="_Toc89620345"/>
       <w:r>
         <w:rPr>
           <w:lang w:val="sl-SI"/>
         </w:rPr>
         <w:t>Korelacija med že obstoječimi atributi</w:t>
       </w:r>
-      <w:bookmarkEnd w:id="6"/>
-    </w:p>
-    <w:p>
-      <w:pPr>
+      <w:bookmarkEnd w:id="8"/>
+    </w:p>
+    <w:p>
+      <w:pPr>
+        <w:jc w:val="both"/>
         <w:rPr>
           <w:lang w:val="sl-SI"/>
         </w:rPr>
@@ -3503,6 +3882,7 @@
     </w:p>
     <w:p>
       <w:pPr>
+        <w:jc w:val="both"/>
         <w:rPr>
           <w:lang w:val="sl-SI"/>
         </w:rPr>
@@ -3737,7 +4117,7 @@
           <w:lang w:val="sl-SI"/>
         </w:rPr>
       </w:pPr>
-      <w:bookmarkStart w:id="7" w:name="_Toc89618759"/>
+      <w:bookmarkStart w:id="9" w:name="_Toc89620346"/>
       <w:r>
         <w:rPr>
           <w:lang w:val="sl-SI"/>
@@ -3745,10 +4125,11 @@
         <w:lastRenderedPageBreak/>
         <w:t>Prikaz porazdelitev podatkov</w:t>
       </w:r>
-      <w:bookmarkEnd w:id="7"/>
-    </w:p>
-    <w:p>
-      <w:pPr>
+      <w:bookmarkEnd w:id="9"/>
+    </w:p>
+    <w:p>
+      <w:pPr>
+        <w:jc w:val="both"/>
         <w:rPr>
           <w:lang w:val="sl-SI"/>
         </w:rPr>
@@ -3837,6 +4218,7 @@
     </w:p>
     <w:p>
       <w:pPr>
+        <w:jc w:val="both"/>
         <w:rPr>
           <w:lang w:val="sl-SI"/>
         </w:rPr>
@@ -3942,6 +4324,7 @@
     </w:p>
     <w:p>
       <w:pPr>
+        <w:jc w:val="both"/>
         <w:rPr>
           <w:lang w:val="sl-SI"/>
         </w:rPr>
@@ -4045,7 +4428,7 @@
           <w:lang w:val="sl-SI"/>
         </w:rPr>
       </w:pPr>
-      <w:bookmarkStart w:id="8" w:name="_Toc89618760"/>
+      <w:bookmarkStart w:id="10" w:name="_Toc89620347"/>
       <w:r>
         <w:rPr>
           <w:lang w:val="sl-SI"/>
@@ -4059,10 +4442,11 @@
         </w:rPr>
         <w:t>orazdelitev podatkov z novimi atributi</w:t>
       </w:r>
-      <w:bookmarkEnd w:id="8"/>
-    </w:p>
-    <w:p>
-      <w:pPr>
+      <w:bookmarkEnd w:id="10"/>
+    </w:p>
+    <w:p>
+      <w:pPr>
+        <w:jc w:val="both"/>
         <w:rPr>
           <w:lang w:val="sl-SI"/>
         </w:rPr>
@@ -4133,6 +4517,7 @@
     </w:p>
     <w:p>
       <w:pPr>
+        <w:jc w:val="both"/>
         <w:rPr>
           <w:lang w:val="sl-SI"/>
         </w:rPr>
@@ -4206,7 +4591,7 @@
           <w:lang w:val="sl-SI"/>
         </w:rPr>
       </w:pPr>
-      <w:bookmarkStart w:id="9" w:name="_Toc89618761"/>
+      <w:bookmarkStart w:id="11" w:name="_Toc89620348"/>
       <w:r>
         <w:rPr>
           <w:lang w:val="sl-SI"/>
@@ -4214,10 +4599,11 @@
         <w:lastRenderedPageBreak/>
         <w:t>Korelacija med porabo in novimi atributi</w:t>
       </w:r>
-      <w:bookmarkEnd w:id="9"/>
-    </w:p>
-    <w:p>
-      <w:pPr>
+      <w:bookmarkEnd w:id="11"/>
+    </w:p>
+    <w:p>
+      <w:pPr>
+        <w:jc w:val="both"/>
         <w:rPr>
           <w:lang w:val="sl-SI"/>
         </w:rPr>
@@ -4294,6 +4680,7 @@
     </w:p>
     <w:p>
       <w:pPr>
+        <w:jc w:val="both"/>
         <w:rPr>
           <w:lang w:val="sl-SI"/>
         </w:rPr>
@@ -4404,7 +4791,7 @@
           <w:lang w:val="sl-SI"/>
         </w:rPr>
       </w:pPr>
-      <w:bookmarkStart w:id="10" w:name="_Toc89618762"/>
+      <w:bookmarkStart w:id="12" w:name="_Toc89620349"/>
       <w:r>
         <w:rPr>
           <w:lang w:val="sl-SI"/>
@@ -4418,10 +4805,11 @@
         </w:rPr>
         <w:t xml:space="preserve"> ocenjevanja atributov</w:t>
       </w:r>
-      <w:bookmarkEnd w:id="10"/>
-    </w:p>
-    <w:p>
-      <w:pPr>
+      <w:bookmarkEnd w:id="12"/>
+    </w:p>
+    <w:p>
+      <w:pPr>
+        <w:jc w:val="both"/>
         <w:rPr>
           <w:lang w:val="sl-SI"/>
         </w:rPr>
@@ -4636,6 +5024,7 @@
     </w:p>
     <w:p>
       <w:pPr>
+        <w:jc w:val="both"/>
         <w:rPr>
           <w:lang w:val="sl-SI"/>
         </w:rPr>
@@ -4649,6 +5038,7 @@
     </w:p>
     <w:p>
       <w:pPr>
+        <w:jc w:val="both"/>
         <w:rPr>
           <w:lang w:val="sl-SI"/>
         </w:rPr>
@@ -4757,11 +5147,11 @@
       <w:pPr>
         <w:pStyle w:val="Naslov1"/>
       </w:pPr>
-      <w:bookmarkStart w:id="11" w:name="_Toc89618763"/>
+      <w:bookmarkStart w:id="13" w:name="_Toc89620350"/>
       <w:r>
         <w:t>Ocenjevanje in konstrukcija atributov</w:t>
       </w:r>
-      <w:bookmarkEnd w:id="11"/>
+      <w:bookmarkEnd w:id="13"/>
     </w:p>
     <w:p>
       <w:pPr>
@@ -4770,14 +5160,14 @@
           <w:lang w:val="sl-SI"/>
         </w:rPr>
       </w:pPr>
-      <w:bookmarkStart w:id="12" w:name="_Toc89618764"/>
+      <w:bookmarkStart w:id="14" w:name="_Toc89620351"/>
       <w:r>
         <w:rPr>
           <w:lang w:val="sl-SI"/>
         </w:rPr>
         <w:t>Konstrukcija</w:t>
       </w:r>
-      <w:bookmarkEnd w:id="12"/>
+      <w:bookmarkEnd w:id="14"/>
     </w:p>
     <w:p>
       <w:pPr>
@@ -4799,14 +5189,14 @@
           <w:lang w:val="sl-SI"/>
         </w:rPr>
       </w:pPr>
-      <w:bookmarkStart w:id="13" w:name="_Toc89618765"/>
+      <w:bookmarkStart w:id="15" w:name="_Toc89620352"/>
       <w:r>
         <w:rPr>
           <w:lang w:val="sl-SI"/>
         </w:rPr>
         <w:t>Klasifikacija</w:t>
       </w:r>
-      <w:bookmarkEnd w:id="13"/>
+      <w:bookmarkEnd w:id="15"/>
     </w:p>
     <w:p>
       <w:pPr>
@@ -4822,14 +5212,14 @@
           <w:lang w:val="sl-SI"/>
         </w:rPr>
       </w:pPr>
-      <w:bookmarkStart w:id="14" w:name="_Toc89618766"/>
+      <w:bookmarkStart w:id="16" w:name="_Toc89620353"/>
       <w:r>
         <w:rPr>
           <w:lang w:val="sl-SI"/>
         </w:rPr>
         <w:t>Regresija</w:t>
       </w:r>
-      <w:bookmarkEnd w:id="14"/>
+      <w:bookmarkEnd w:id="16"/>
     </w:p>
     <w:p>
       <w:pPr>
@@ -4989,12 +5379,12 @@
       <w:pPr>
         <w:pStyle w:val="Naslov1"/>
       </w:pPr>
-      <w:bookmarkStart w:id="15" w:name="_Toc89618767"/>
+      <w:bookmarkStart w:id="17" w:name="_Toc89620354"/>
       <w:r>
         <w:lastRenderedPageBreak/>
         <w:t>Modeliranje</w:t>
       </w:r>
-      <w:bookmarkEnd w:id="15"/>
+      <w:bookmarkEnd w:id="17"/>
     </w:p>
     <w:p>
       <w:pPr>
@@ -5003,14 +5393,14 @@
           <w:lang w:val="sl-SI"/>
         </w:rPr>
       </w:pPr>
-      <w:bookmarkStart w:id="16" w:name="_Toc89618768"/>
+      <w:bookmarkStart w:id="18" w:name="_Toc89620355"/>
       <w:r>
         <w:rPr>
           <w:lang w:val="sl-SI"/>
         </w:rPr>
         <w:t>Klasifikacija</w:t>
       </w:r>
-      <w:bookmarkEnd w:id="16"/>
+      <w:bookmarkEnd w:id="18"/>
     </w:p>
     <w:p>
       <w:pPr>
@@ -5019,14 +5409,14 @@
           <w:lang w:val="sl-SI"/>
         </w:rPr>
       </w:pPr>
-      <w:bookmarkStart w:id="17" w:name="_Toc89618769"/>
+      <w:bookmarkStart w:id="19" w:name="_Toc89620356"/>
       <w:r>
         <w:rPr>
           <w:lang w:val="sl-SI"/>
         </w:rPr>
         <w:t>Odločitveno drevo</w:t>
       </w:r>
-      <w:bookmarkEnd w:id="17"/>
+      <w:bookmarkEnd w:id="19"/>
     </w:p>
     <w:p>
       <w:pPr>
@@ -5035,14 +5425,14 @@
           <w:lang w:val="sl-SI"/>
         </w:rPr>
       </w:pPr>
-      <w:bookmarkStart w:id="18" w:name="_Toc89618770"/>
+      <w:bookmarkStart w:id="20" w:name="_Toc89620357"/>
       <w:r>
         <w:rPr>
           <w:lang w:val="sl-SI"/>
         </w:rPr>
         <w:t>Naivni Bayes</w:t>
       </w:r>
-      <w:bookmarkEnd w:id="18"/>
+      <w:bookmarkEnd w:id="20"/>
     </w:p>
     <w:p>
       <w:pPr>
@@ -5051,7 +5441,7 @@
           <w:lang w:val="sl-SI"/>
         </w:rPr>
       </w:pPr>
-      <w:bookmarkStart w:id="19" w:name="_Toc89618771"/>
+      <w:bookmarkStart w:id="21" w:name="_Toc89620358"/>
       <w:r>
         <w:rPr>
           <w:lang w:val="sl-SI"/>
@@ -5076,7 +5466,7 @@
         </w:rPr>
         <w:t xml:space="preserve"> knn</w:t>
       </w:r>
-      <w:bookmarkEnd w:id="19"/>
+      <w:bookmarkEnd w:id="21"/>
     </w:p>
     <w:p>
       <w:pPr>
@@ -5085,14 +5475,14 @@
           <w:lang w:val="sl-SI"/>
         </w:rPr>
       </w:pPr>
-      <w:bookmarkStart w:id="20" w:name="_Toc89618772"/>
+      <w:bookmarkStart w:id="22" w:name="_Toc89620359"/>
       <w:r>
         <w:rPr>
           <w:lang w:val="sl-SI"/>
         </w:rPr>
         <w:t>Bagging</w:t>
       </w:r>
-      <w:bookmarkEnd w:id="20"/>
+      <w:bookmarkEnd w:id="22"/>
     </w:p>
     <w:p>
       <w:pPr>
@@ -5101,14 +5491,14 @@
           <w:lang w:val="sl-SI"/>
         </w:rPr>
       </w:pPr>
-      <w:bookmarkStart w:id="21" w:name="_Toc89618773"/>
+      <w:bookmarkStart w:id="23" w:name="_Toc89620360"/>
       <w:r>
         <w:rPr>
           <w:lang w:val="sl-SI"/>
         </w:rPr>
         <w:t>Izvedbe z naključnim gozdom</w:t>
       </w:r>
-      <w:bookmarkEnd w:id="21"/>
+      <w:bookmarkEnd w:id="23"/>
     </w:p>
     <w:p>
       <w:pPr>
@@ -5117,14 +5507,14 @@
           <w:lang w:val="sl-SI"/>
         </w:rPr>
       </w:pPr>
-      <w:bookmarkStart w:id="22" w:name="_Toc89618774"/>
+      <w:bookmarkStart w:id="24" w:name="_Toc89620361"/>
       <w:r>
         <w:rPr>
           <w:lang w:val="sl-SI"/>
         </w:rPr>
         <w:t>Boosting</w:t>
       </w:r>
-      <w:bookmarkEnd w:id="22"/>
+      <w:bookmarkEnd w:id="24"/>
     </w:p>
     <w:p>
       <w:pPr>
@@ -5140,14 +5530,14 @@
           <w:lang w:val="sl-SI"/>
         </w:rPr>
       </w:pPr>
-      <w:bookmarkStart w:id="23" w:name="_Toc89618775"/>
+      <w:bookmarkStart w:id="25" w:name="_Toc89620362"/>
       <w:r>
         <w:rPr>
           <w:lang w:val="sl-SI"/>
         </w:rPr>
         <w:t>Regresija</w:t>
       </w:r>
-      <w:bookmarkEnd w:id="23"/>
+      <w:bookmarkEnd w:id="25"/>
     </w:p>
     <w:p>
       <w:pPr>
@@ -5156,14 +5546,14 @@
           <w:lang w:val="sl-SI"/>
         </w:rPr>
       </w:pPr>
-      <w:bookmarkStart w:id="24" w:name="_Toc89618776"/>
+      <w:bookmarkStart w:id="26" w:name="_Toc89620363"/>
       <w:r>
         <w:rPr>
           <w:lang w:val="sl-SI"/>
         </w:rPr>
         <w:t>Linearni model – lm</w:t>
       </w:r>
-      <w:bookmarkEnd w:id="24"/>
+      <w:bookmarkEnd w:id="26"/>
     </w:p>
     <w:p>
       <w:pPr>
@@ -5172,7 +5562,7 @@
           <w:lang w:val="sl-SI"/>
         </w:rPr>
       </w:pPr>
-      <w:bookmarkStart w:id="25" w:name="_Toc89618777"/>
+      <w:bookmarkStart w:id="27" w:name="_Toc89620364"/>
       <w:r>
         <w:rPr>
           <w:lang w:val="sl-SI"/>
@@ -5191,7 +5581,7 @@
         </w:rPr>
         <w:t xml:space="preserve"> rpart</w:t>
       </w:r>
-      <w:bookmarkEnd w:id="25"/>
+      <w:bookmarkEnd w:id="27"/>
     </w:p>
     <w:p>
       <w:pPr>
@@ -5200,7 +5590,7 @@
           <w:lang w:val="sl-SI"/>
         </w:rPr>
       </w:pPr>
-      <w:bookmarkStart w:id="26" w:name="_Toc89618778"/>
+      <w:bookmarkStart w:id="28" w:name="_Toc89620365"/>
       <w:r>
         <w:rPr>
           <w:lang w:val="sl-SI"/>
@@ -5219,7 +5609,7 @@
         </w:rPr>
         <w:t xml:space="preserve"> svm</w:t>
       </w:r>
-      <w:bookmarkEnd w:id="26"/>
+      <w:bookmarkEnd w:id="28"/>
     </w:p>
     <w:p>
       <w:pPr>
@@ -5228,7 +5618,7 @@
           <w:lang w:val="sl-SI"/>
         </w:rPr>
       </w:pPr>
-      <w:bookmarkStart w:id="27" w:name="_Toc89618779"/>
+      <w:bookmarkStart w:id="29" w:name="_Toc89620366"/>
       <w:r>
         <w:rPr>
           <w:lang w:val="sl-SI"/>
@@ -5253,7 +5643,7 @@
         </w:rPr>
         <w:t xml:space="preserve"> knn</w:t>
       </w:r>
-      <w:bookmarkEnd w:id="27"/>
+      <w:bookmarkEnd w:id="29"/>
     </w:p>
     <w:p>
       <w:pPr>
@@ -5274,14 +5664,14 @@
           <w:lang w:val="sl-SI"/>
         </w:rPr>
       </w:pPr>
-      <w:bookmarkStart w:id="28" w:name="_Toc89618780"/>
+      <w:bookmarkStart w:id="30" w:name="_Toc89620367"/>
       <w:r>
         <w:rPr>
           <w:lang w:val="sl-SI"/>
         </w:rPr>
         <w:t>Kombinirano učenje</w:t>
       </w:r>
-      <w:bookmarkEnd w:id="28"/>
+      <w:bookmarkEnd w:id="30"/>
     </w:p>
     <w:p>
       <w:pPr>
@@ -5303,14 +5693,14 @@
           <w:lang w:val="sl-SI"/>
         </w:rPr>
       </w:pPr>
-      <w:bookmarkStart w:id="29" w:name="_Toc89618781"/>
+      <w:bookmarkStart w:id="31" w:name="_Toc89620368"/>
       <w:r>
         <w:rPr>
           <w:lang w:val="sl-SI"/>
         </w:rPr>
         <w:t>Primerjanje uspešnosti glede na podatke iz posameznih regij</w:t>
       </w:r>
-      <w:bookmarkEnd w:id="29"/>
+      <w:bookmarkEnd w:id="31"/>
       <w:r>
         <w:rPr>
           <w:lang w:val="sl-SI"/>
@@ -5322,12 +5712,12 @@
       <w:pPr>
         <w:pStyle w:val="Naslov1"/>
       </w:pPr>
-      <w:bookmarkStart w:id="30" w:name="_Toc89618782"/>
+      <w:bookmarkStart w:id="32" w:name="_Toc89620369"/>
       <w:r>
         <w:lastRenderedPageBreak/>
         <w:t>Evalvacija modelov</w:t>
       </w:r>
-      <w:bookmarkEnd w:id="30"/>
+      <w:bookmarkEnd w:id="32"/>
     </w:p>
     <w:p>
       <w:pPr>
@@ -5336,14 +5726,14 @@
           <w:lang w:val="sl-SI"/>
         </w:rPr>
       </w:pPr>
-      <w:bookmarkStart w:id="31" w:name="_Toc89618783"/>
+      <w:bookmarkStart w:id="33" w:name="_Toc89620370"/>
       <w:r>
         <w:rPr>
           <w:lang w:val="sl-SI"/>
         </w:rPr>
         <w:t>Klasifikacija</w:t>
       </w:r>
-      <w:bookmarkEnd w:id="31"/>
+      <w:bookmarkEnd w:id="33"/>
     </w:p>
     <w:p>
       <w:pPr>
@@ -5352,14 +5742,14 @@
           <w:lang w:val="sl-SI"/>
         </w:rPr>
       </w:pPr>
-      <w:bookmarkStart w:id="32" w:name="_Toc89618784"/>
+      <w:bookmarkStart w:id="34" w:name="_Toc89620371"/>
       <w:r>
         <w:rPr>
           <w:lang w:val="sl-SI"/>
         </w:rPr>
         <w:t>Regresija</w:t>
       </w:r>
-      <w:bookmarkEnd w:id="32"/>
+      <w:bookmarkEnd w:id="34"/>
     </w:p>
     <w:p>
       <w:pPr>
@@ -5455,7 +5845,7 @@
             <w:noProof/>
             <w:lang w:val="sl-SI"/>
           </w:rPr>
-          <w:t>13</w:t>
+          <w:t>3</w:t>
         </w:r>
         <w:r>
           <w:fldChar w:fldCharType="end"/>
@@ -7126,7 +7516,7 @@
 </file>
 
 <file path=customXml/itemProps1.xml><?xml version="1.0" encoding="utf-8"?>
-<ds:datastoreItem xmlns:ds="http://schemas.openxmlformats.org/officeDocument/2006/customXml" ds:itemID="{F3594EFD-D1DC-4431-83C8-5D89711E1324}">
+<ds:datastoreItem xmlns:ds="http://schemas.openxmlformats.org/officeDocument/2006/customXml" ds:itemID="{4E2B2764-7C94-4C5C-A98F-FF6524333B40}">
   <ds:schemaRefs>
     <ds:schemaRef ds:uri="http://schemas.openxmlformats.org/officeDocument/2006/bibliography"/>
   </ds:schemaRefs>

</xml_diff>

<commit_message>
Opis regresije za učenje po mesecih in po ločenih regijah
</commit_message>
<xml_diff>
--- a/Seminarska.docx
+++ b/Seminarska.docx
@@ -3160,21 +3160,7 @@
         <w:rPr>
           <w:lang w:val="sl-SI"/>
         </w:rPr>
-        <w:t>zato sva se odločila za izvedbo v Javi, ki izkorišča hitrost podatkovne strukture »</w:t>
-      </w:r>
-      <w:proofErr w:type="spellStart"/>
-      <w:r>
-        <w:rPr>
-          <w:lang w:val="sl-SI"/>
-        </w:rPr>
-        <w:t>HashMap</w:t>
-      </w:r>
-      <w:proofErr w:type="spellEnd"/>
-      <w:r>
-        <w:rPr>
-          <w:lang w:val="sl-SI"/>
-        </w:rPr>
-        <w:t>«, ki za vsako stavbo hrani vrednosti o preteklih porabah na določen dan</w:t>
+        <w:t>zato sva se odločila za izvedbo v Javi, ki izkorišča hitrost podatkovne strukture »HashMap«, ki za vsako stavbo hrani vrednosti o preteklih porabah na določen dan</w:t>
       </w:r>
       <w:r>
         <w:rPr>
@@ -3229,21 +3215,7 @@
         <w:rPr>
           <w:lang w:val="sl-SI"/>
         </w:rPr>
-        <w:t>, v ta namen sva pripravila metodo, ki te podatke fakturira kar ob branju datoteke. Fakturirala sva »namembnost«, »sezona« – letni čas, »regija«, »</w:t>
-      </w:r>
-      <w:proofErr w:type="spellStart"/>
-      <w:r>
-        <w:rPr>
-          <w:lang w:val="sl-SI"/>
-        </w:rPr>
-        <w:t>oblacnost</w:t>
-      </w:r>
-      <w:proofErr w:type="spellEnd"/>
-      <w:r>
-        <w:rPr>
-          <w:lang w:val="sl-SI"/>
-        </w:rPr>
-        <w:t xml:space="preserve">« </w:t>
+        <w:t xml:space="preserve">, v ta namen sva pripravila metodo, ki te podatke fakturira kar ob branju datoteke. Fakturirala sva »namembnost«, »sezona« – letni čas, »regija«, »oblacnost« </w:t>
       </w:r>
       <w:r>
         <w:rPr>
@@ -4512,14 +4484,12 @@
         </w:rPr>
         <w:t>»</w:t>
       </w:r>
-      <w:proofErr w:type="spellStart"/>
       <w:r>
         <w:rPr>
           <w:lang w:val="sl-SI"/>
         </w:rPr>
         <w:t>Pythonu</w:t>
       </w:r>
-      <w:proofErr w:type="spellEnd"/>
       <w:r>
         <w:rPr>
           <w:lang w:val="sl-SI"/>
@@ -4857,17 +4827,9 @@
         <w:rPr>
           <w:lang w:val="sl-SI"/>
         </w:rPr>
-        <w:t xml:space="preserve">Naivni </w:t>
-      </w:r>
-      <w:proofErr w:type="spellStart"/>
-      <w:r>
-        <w:rPr>
-          <w:lang w:val="sl-SI"/>
-        </w:rPr>
-        <w:t>Bayes</w:t>
+        <w:t>Naivni Bayes</w:t>
       </w:r>
       <w:bookmarkEnd w:id="14"/>
-      <w:proofErr w:type="spellEnd"/>
     </w:p>
     <w:p>
       <w:pPr>
@@ -4899,17 +4861,9 @@
         <w:rPr>
           <w:lang w:val="sl-SI"/>
         </w:rPr>
-        <w:t xml:space="preserve"> </w:t>
-      </w:r>
-      <w:proofErr w:type="spellStart"/>
-      <w:r>
-        <w:rPr>
-          <w:lang w:val="sl-SI"/>
-        </w:rPr>
-        <w:t>knn</w:t>
+        <w:t xml:space="preserve"> knn</w:t>
       </w:r>
       <w:bookmarkEnd w:id="15"/>
-      <w:proofErr w:type="spellEnd"/>
     </w:p>
     <w:p>
       <w:pPr>
@@ -4919,7 +4873,6 @@
         </w:rPr>
       </w:pPr>
       <w:bookmarkStart w:id="16" w:name="_Toc89626319"/>
-      <w:proofErr w:type="spellStart"/>
       <w:r>
         <w:rPr>
           <w:lang w:val="sl-SI"/>
@@ -4927,7 +4880,6 @@
         <w:t>Bagging</w:t>
       </w:r>
       <w:bookmarkEnd w:id="16"/>
-      <w:proofErr w:type="spellEnd"/>
     </w:p>
     <w:p>
       <w:pPr>
@@ -4953,7 +4905,6 @@
         </w:rPr>
       </w:pPr>
       <w:bookmarkStart w:id="18" w:name="_Toc89626321"/>
-      <w:proofErr w:type="spellStart"/>
       <w:r>
         <w:rPr>
           <w:lang w:val="sl-SI"/>
@@ -4961,7 +4912,6 @@
         <w:t>Boosting</w:t>
       </w:r>
       <w:bookmarkEnd w:id="18"/>
-      <w:proofErr w:type="spellEnd"/>
     </w:p>
     <w:p>
       <w:pPr>
@@ -5028,21 +4978,7 @@
         <w:rPr>
           <w:lang w:val="sl-SI"/>
         </w:rPr>
-        <w:t>odločila oceniti atribute, da bi videla, ali so ocene konsistentne z najino prejšnjo analizo in vizualizacijo. V ta namen sva uporabila knjižnico »</w:t>
-      </w:r>
-      <w:proofErr w:type="spellStart"/>
-      <w:r>
-        <w:rPr>
-          <w:lang w:val="sl-SI"/>
-        </w:rPr>
-        <w:t>CORElearn</w:t>
-      </w:r>
-      <w:proofErr w:type="spellEnd"/>
-      <w:r>
-        <w:rPr>
-          <w:lang w:val="sl-SI"/>
-        </w:rPr>
-        <w:t xml:space="preserve">« in njeno funkcijo </w:t>
+        <w:t xml:space="preserve">odločila oceniti atribute, da bi videla, ali so ocene konsistentne z najino prejšnjo analizo in vizualizacijo. V ta namen sva uporabila knjižnico »CORElearn« in njeno funkcijo </w:t>
       </w:r>
       <w:r>
         <w:rPr>
@@ -5050,14 +4986,12 @@
         </w:rPr>
         <w:t>»</w:t>
       </w:r>
-      <w:proofErr w:type="spellStart"/>
       <w:r>
         <w:rPr>
           <w:lang w:val="sl-SI"/>
         </w:rPr>
         <w:t>attrEval</w:t>
       </w:r>
-      <w:proofErr w:type="spellEnd"/>
       <w:r>
         <w:rPr>
           <w:lang w:val="sl-SI"/>
@@ -5082,14 +5016,12 @@
         </w:rPr>
         <w:t>»</w:t>
       </w:r>
-      <w:proofErr w:type="spellStart"/>
       <w:r>
         <w:rPr>
           <w:lang w:val="sl-SI"/>
         </w:rPr>
         <w:t>MSEofMean</w:t>
       </w:r>
-      <w:proofErr w:type="spellEnd"/>
       <w:r>
         <w:rPr>
           <w:lang w:val="sl-SI"/>
@@ -5108,14 +5040,12 @@
         </w:rPr>
         <w:t>»</w:t>
       </w:r>
-      <w:proofErr w:type="spellStart"/>
       <w:r>
         <w:rPr>
           <w:lang w:val="sl-SI"/>
         </w:rPr>
         <w:t>RReliefFequalK</w:t>
       </w:r>
-      <w:proofErr w:type="spellEnd"/>
       <w:r>
         <w:rPr>
           <w:lang w:val="sl-SI"/>
@@ -5134,14 +5064,12 @@
         </w:rPr>
         <w:t>»</w:t>
       </w:r>
-      <w:proofErr w:type="spellStart"/>
       <w:r>
         <w:rPr>
           <w:lang w:val="sl-SI"/>
         </w:rPr>
         <w:t>RReliefFbestK</w:t>
       </w:r>
-      <w:proofErr w:type="spellEnd"/>
       <w:r>
         <w:rPr>
           <w:lang w:val="sl-SI"/>
@@ -5160,14 +5088,12 @@
         </w:rPr>
         <w:t>»</w:t>
       </w:r>
-      <w:proofErr w:type="spellStart"/>
       <w:r>
         <w:rPr>
           <w:lang w:val="sl-SI"/>
         </w:rPr>
         <w:t>MSEofModel</w:t>
       </w:r>
-      <w:proofErr w:type="spellEnd"/>
       <w:r>
         <w:rPr>
           <w:lang w:val="sl-SI"/>
@@ -5211,56 +5137,12 @@
         </w:rPr>
         <w:t xml:space="preserve"> RMSE (</w:t>
       </w:r>
-      <w:proofErr w:type="spellStart"/>
-      <w:r>
-        <w:rPr>
-          <w:lang w:val="sl-SI"/>
-        </w:rPr>
-        <w:t>relative</w:t>
-      </w:r>
-      <w:proofErr w:type="spellEnd"/>
-      <w:r>
-        <w:rPr>
-          <w:lang w:val="sl-SI"/>
-        </w:rPr>
-        <w:t xml:space="preserve"> </w:t>
-      </w:r>
-      <w:proofErr w:type="spellStart"/>
-      <w:r>
-        <w:rPr>
-          <w:lang w:val="sl-SI"/>
-        </w:rPr>
-        <w:t>mean</w:t>
-      </w:r>
-      <w:proofErr w:type="spellEnd"/>
-      <w:r>
-        <w:rPr>
-          <w:lang w:val="sl-SI"/>
-        </w:rPr>
-        <w:t xml:space="preserve"> </w:t>
-      </w:r>
-      <w:proofErr w:type="spellStart"/>
-      <w:r>
-        <w:rPr>
-          <w:lang w:val="sl-SI"/>
-        </w:rPr>
-        <w:t>squared</w:t>
-      </w:r>
-      <w:proofErr w:type="spellEnd"/>
-      <w:r>
-        <w:rPr>
-          <w:lang w:val="sl-SI"/>
-        </w:rPr>
-        <w:t xml:space="preserve"> </w:t>
-      </w:r>
-      <w:proofErr w:type="spellStart"/>
-      <w:r>
-        <w:rPr>
-          <w:lang w:val="sl-SI"/>
-        </w:rPr>
-        <w:t>error</w:t>
-      </w:r>
-      <w:proofErr w:type="spellEnd"/>
+      <w:r>
+        <w:rPr>
+          <w:lang w:val="sl-SI"/>
+        </w:rPr>
+        <w:t>relative mean squared error</w:t>
+      </w:r>
       <w:r>
         <w:rPr>
           <w:lang w:val="sl-SI"/>
@@ -5271,62 +5153,20 @@
         <w:rPr>
           <w:lang w:val="sl-SI"/>
         </w:rPr>
-        <w:t xml:space="preserve"> in MAE (</w:t>
-      </w:r>
-      <w:proofErr w:type="spellStart"/>
-      <w:r>
-        <w:rPr>
-          <w:lang w:val="sl-SI"/>
-        </w:rPr>
-        <w:t>mean</w:t>
-      </w:r>
-      <w:proofErr w:type="spellEnd"/>
-      <w:r>
-        <w:rPr>
-          <w:lang w:val="sl-SI"/>
-        </w:rPr>
-        <w:t xml:space="preserve"> absolute </w:t>
-      </w:r>
-      <w:proofErr w:type="spellStart"/>
-      <w:r>
-        <w:rPr>
-          <w:lang w:val="sl-SI"/>
-        </w:rPr>
-        <w:t>error</w:t>
-      </w:r>
-      <w:proofErr w:type="spellEnd"/>
-      <w:r>
-        <w:rPr>
-          <w:lang w:val="sl-SI"/>
-        </w:rPr>
-        <w:t>), ki povesta, za koliko smo se pri napovedi zmotili. Pri obeh kalkulacijah želimo, da sta njune vrednosti čim manjše.</w:t>
-      </w:r>
-    </w:p>
-    <w:p>
-      <w:pPr>
-        <w:rPr>
-          <w:lang w:val="sl-SI"/>
-        </w:rPr>
-      </w:pPr>
-      <w:r>
-        <w:rPr>
-          <w:lang w:val="sl-SI"/>
-        </w:rPr>
-        <w:t>Prav tako sva za modele uporabila funkcijo »</w:t>
-      </w:r>
-      <w:proofErr w:type="spellStart"/>
-      <w:r>
-        <w:rPr>
-          <w:lang w:val="sl-SI"/>
-        </w:rPr>
-        <w:t>wrapper</w:t>
-      </w:r>
-      <w:proofErr w:type="spellEnd"/>
-      <w:r>
-        <w:rPr>
-          <w:lang w:val="sl-SI"/>
-        </w:rPr>
-        <w:t xml:space="preserve">«, ki gre čez vse možnosti uporabljenih atributov in </w:t>
+        <w:t xml:space="preserve"> in MAE (mean absolute error), ki povesta, za koliko smo se pri napovedi zmotili. Pri obeh kalkulacijah želimo, da sta njune vrednosti čim manjše.</w:t>
+      </w:r>
+    </w:p>
+    <w:p>
+      <w:pPr>
+        <w:rPr>
+          <w:lang w:val="sl-SI"/>
+        </w:rPr>
+      </w:pPr>
+      <w:r>
+        <w:rPr>
+          <w:lang w:val="sl-SI"/>
+        </w:rPr>
+        <w:t xml:space="preserve">Prav tako sva za modele uporabila funkcijo »wrapper«, ki gre čez vse možnosti uporabljenih atributov in </w:t>
       </w:r>
       <w:r>
         <w:rPr>
@@ -5365,17 +5205,9 @@
         <w:rPr>
           <w:lang w:val="sl-SI"/>
         </w:rPr>
-        <w:t xml:space="preserve">model – </w:t>
-      </w:r>
-      <w:proofErr w:type="spellStart"/>
-      <w:r>
-        <w:rPr>
-          <w:lang w:val="sl-SI"/>
-        </w:rPr>
-        <w:t>lm</w:t>
+        <w:t>model – lm</w:t>
       </w:r>
       <w:bookmarkEnd w:id="20"/>
-      <w:proofErr w:type="spellEnd"/>
     </w:p>
     <w:p>
       <w:pPr>
@@ -5925,21 +5757,7 @@
         <w:rPr>
           <w:lang w:val="sl-SI"/>
         </w:rPr>
-        <w:t xml:space="preserve"> uporabimo vse atribute, dosti manj natančni, kot če uporabimo atribute, ki so bili dobro ocenjeni z »</w:t>
-      </w:r>
-      <w:proofErr w:type="spellStart"/>
-      <w:r>
-        <w:rPr>
-          <w:lang w:val="sl-SI"/>
-        </w:rPr>
-        <w:t>attrEval</w:t>
-      </w:r>
-      <w:proofErr w:type="spellEnd"/>
-      <w:r>
-        <w:rPr>
-          <w:lang w:val="sl-SI"/>
-        </w:rPr>
-        <w:t>«. Prav tako opazimo, da če uporabimo premalo</w:t>
+        <w:t xml:space="preserve"> uporabimo vse atribute, dosti manj natančni, kot če uporabimo atribute, ki so bili dobro ocenjeni z »attrEval«. Prav tako opazimo, da če uporabimo premalo</w:t>
       </w:r>
       <w:r>
         <w:rPr>
@@ -5958,21 +5776,7 @@
         <w:rPr>
           <w:lang w:val="sl-SI"/>
         </w:rPr>
-        <w:t>Nato sva pognala funkcijo »</w:t>
-      </w:r>
-      <w:proofErr w:type="spellStart"/>
-      <w:r>
-        <w:rPr>
-          <w:lang w:val="sl-SI"/>
-        </w:rPr>
-        <w:t>wrapper</w:t>
-      </w:r>
-      <w:proofErr w:type="spellEnd"/>
-      <w:r>
-        <w:rPr>
-          <w:lang w:val="sl-SI"/>
-        </w:rPr>
-        <w:t>« in dobila atribute, ki naj bi najbolje napovedovali porabo</w:t>
+        <w:t>Nato sva pognala funkcijo »wrapper« in dobila atribute, ki naj bi najbolje napovedovali porabo</w:t>
       </w:r>
       <w:r>
         <w:rPr>
@@ -6494,17 +6298,9 @@
         <w:rPr>
           <w:lang w:val="sl-SI"/>
         </w:rPr>
-        <w:t xml:space="preserve"> </w:t>
-      </w:r>
-      <w:proofErr w:type="spellStart"/>
-      <w:r>
-        <w:rPr>
-          <w:lang w:val="sl-SI"/>
-        </w:rPr>
-        <w:t>rpart</w:t>
+        <w:t xml:space="preserve"> rpart</w:t>
       </w:r>
       <w:bookmarkEnd w:id="21"/>
-      <w:proofErr w:type="spellEnd"/>
     </w:p>
     <w:p>
       <w:pPr>
@@ -6529,35 +6325,7 @@
         <w:rPr>
           <w:lang w:val="sl-SI"/>
         </w:rPr>
-        <w:t>Za ustvaritev in izris regresijskega drevesa sva uporabila knjižnici »</w:t>
-      </w:r>
-      <w:proofErr w:type="spellStart"/>
-      <w:r>
-        <w:rPr>
-          <w:lang w:val="sl-SI"/>
-        </w:rPr>
-        <w:t>rpart</w:t>
-      </w:r>
-      <w:proofErr w:type="spellEnd"/>
-      <w:r>
-        <w:rPr>
-          <w:lang w:val="sl-SI"/>
-        </w:rPr>
-        <w:t>« in »</w:t>
-      </w:r>
-      <w:proofErr w:type="spellStart"/>
-      <w:r>
-        <w:rPr>
-          <w:lang w:val="sl-SI"/>
-        </w:rPr>
-        <w:t>rpart.plot</w:t>
-      </w:r>
-      <w:proofErr w:type="spellEnd"/>
-      <w:r>
-        <w:rPr>
-          <w:lang w:val="sl-SI"/>
-        </w:rPr>
-        <w:t>«.</w:t>
+        <w:t>Za ustvaritev in izris regresijskega drevesa sva uporabila knjižnici »rpart« in »rpart.plot«.</w:t>
       </w:r>
     </w:p>
     <w:p>
@@ -6755,34 +6523,12 @@
         </w:rPr>
       </w:pPr>
       <w:bookmarkStart w:id="22" w:name="_Toc89626325"/>
-      <w:proofErr w:type="spellStart"/>
       <w:r>
         <w:rPr>
           <w:lang w:val="sl-SI"/>
         </w:rPr>
         <w:lastRenderedPageBreak/>
-        <w:t>Support-vector</w:t>
-      </w:r>
-      <w:proofErr w:type="spellEnd"/>
-      <w:r>
-        <w:rPr>
-          <w:lang w:val="sl-SI"/>
-        </w:rPr>
-        <w:t xml:space="preserve"> </w:t>
-      </w:r>
-      <w:proofErr w:type="spellStart"/>
-      <w:r>
-        <w:rPr>
-          <w:lang w:val="sl-SI"/>
-        </w:rPr>
-        <w:t>machine</w:t>
-      </w:r>
-      <w:proofErr w:type="spellEnd"/>
-      <w:r>
-        <w:rPr>
-          <w:lang w:val="sl-SI"/>
-        </w:rPr>
-        <w:t xml:space="preserve"> </w:t>
+        <w:t xml:space="preserve">Support-vector machine </w:t>
       </w:r>
       <w:r>
         <w:rPr>
@@ -6794,17 +6540,9 @@
         <w:rPr>
           <w:lang w:val="sl-SI"/>
         </w:rPr>
-        <w:t xml:space="preserve"> </w:t>
-      </w:r>
-      <w:proofErr w:type="spellStart"/>
-      <w:r>
-        <w:rPr>
-          <w:lang w:val="sl-SI"/>
-        </w:rPr>
-        <w:t>svm</w:t>
+        <w:t xml:space="preserve"> svm</w:t>
       </w:r>
       <w:bookmarkEnd w:id="22"/>
-      <w:proofErr w:type="spellEnd"/>
     </w:p>
     <w:p>
       <w:pPr>
@@ -7394,17 +7132,9 @@
         <w:rPr>
           <w:lang w:val="sl-SI"/>
         </w:rPr>
-        <w:t xml:space="preserve"> </w:t>
-      </w:r>
-      <w:proofErr w:type="spellStart"/>
-      <w:r>
-        <w:rPr>
-          <w:lang w:val="sl-SI"/>
-        </w:rPr>
-        <w:t>knn</w:t>
+        <w:t xml:space="preserve"> knn</w:t>
       </w:r>
       <w:bookmarkEnd w:id="23"/>
-      <w:proofErr w:type="spellEnd"/>
     </w:p>
     <w:p>
       <w:pPr>
@@ -7435,21 +7165,7 @@
         <w:rPr>
           <w:lang w:val="sl-SI"/>
         </w:rPr>
-        <w:t>Za izdelavo tega modela sva uporabila knjižnico »</w:t>
-      </w:r>
-      <w:proofErr w:type="spellStart"/>
-      <w:r>
-        <w:rPr>
-          <w:lang w:val="sl-SI"/>
-        </w:rPr>
-        <w:t>kknn</w:t>
-      </w:r>
-      <w:proofErr w:type="spellEnd"/>
-      <w:r>
-        <w:rPr>
-          <w:lang w:val="sl-SI"/>
-        </w:rPr>
-        <w:t>« in ga testirala z različnimi atributi in različnim številom sosedov:</w:t>
+        <w:t>Za izdelavo tega modela sva uporabila knjižnico »kknn« in ga testirala z različnimi atributi in različnim številom sosedov:</w:t>
       </w:r>
     </w:p>
     <w:tbl>
@@ -8416,14 +8132,866 @@
           <w:lang w:val="sl-SI"/>
         </w:rPr>
       </w:pPr>
-      <w:bookmarkStart w:id="25" w:name="_Toc89626328"/>
+      <w:bookmarkStart w:id="25" w:name="_Toc89626329"/>
+      <w:r>
+        <w:rPr>
+          <w:lang w:val="sl-SI"/>
+        </w:rPr>
+        <w:t>Klasifikacija</w:t>
+      </w:r>
+      <w:bookmarkEnd w:id="25"/>
+    </w:p>
+    <w:p>
+      <w:pPr>
+        <w:pStyle w:val="Naslov2"/>
+        <w:rPr>
+          <w:lang w:val="sl-SI"/>
+        </w:rPr>
+      </w:pPr>
+      <w:bookmarkStart w:id="26" w:name="_Toc89626328"/>
       <w:r>
         <w:rPr>
           <w:lang w:val="sl-SI"/>
         </w:rPr>
         <w:t>Regresija</w:t>
       </w:r>
-      <w:bookmarkEnd w:id="25"/>
+      <w:bookmarkEnd w:id="26"/>
+    </w:p>
+    <w:p>
+      <w:pPr>
+        <w:rPr>
+          <w:lang w:val="sl-SI"/>
+        </w:rPr>
+      </w:pPr>
+      <w:r>
+        <w:rPr>
+          <w:lang w:val="sl-SI"/>
+        </w:rPr>
+        <w:t>Pri regresiji je bilo učenje na zahodni množici podatkov veliko bolj natančno, kot za vzhodni. Za preverjanje tega, sva uporabila nekatere izmed prej prestavljenih modelov in dobila za regijo »vzhod«:</w:t>
+      </w:r>
+    </w:p>
+    <w:tbl>
+      <w:tblPr>
+        <w:tblStyle w:val="Tabelamrea"/>
+        <w:tblW w:w="0" w:type="auto"/>
+        <w:tblLook w:val="04A0" w:firstRow="1" w:lastRow="0" w:firstColumn="1" w:lastColumn="0" w:noHBand="0" w:noVBand="1"/>
+      </w:tblPr>
+      <w:tblGrid>
+        <w:gridCol w:w="988"/>
+        <w:gridCol w:w="4499"/>
+        <w:gridCol w:w="513"/>
+        <w:gridCol w:w="1550"/>
+        <w:gridCol w:w="1466"/>
+      </w:tblGrid>
+      <w:tr>
+        <w:tc>
+          <w:tcPr>
+            <w:tcW w:w="988" w:type="dxa"/>
+          </w:tcPr>
+          <w:p>
+            <w:pPr>
+              <w:rPr>
+                <w:b/>
+                <w:bCs/>
+                <w:lang w:val="sl-SI"/>
+              </w:rPr>
+            </w:pPr>
+            <w:r>
+              <w:rPr>
+                <w:b/>
+                <w:bCs/>
+                <w:lang w:val="sl-SI"/>
+              </w:rPr>
+              <w:t>Model</w:t>
+            </w:r>
+          </w:p>
+        </w:tc>
+        <w:tc>
+          <w:tcPr>
+            <w:tcW w:w="4499" w:type="dxa"/>
+          </w:tcPr>
+          <w:p>
+            <w:pPr>
+              <w:rPr>
+                <w:b/>
+                <w:bCs/>
+                <w:lang w:val="sl-SI"/>
+              </w:rPr>
+            </w:pPr>
+            <w:r>
+              <w:rPr>
+                <w:b/>
+                <w:bCs/>
+                <w:lang w:val="sl-SI"/>
+              </w:rPr>
+              <w:t>Gledani atributi</w:t>
+            </w:r>
+          </w:p>
+        </w:tc>
+        <w:tc>
+          <w:tcPr>
+            <w:tcW w:w="513" w:type="dxa"/>
+          </w:tcPr>
+          <w:p>
+            <w:pPr>
+              <w:rPr>
+                <w:b/>
+                <w:bCs/>
+                <w:lang w:val="sl-SI"/>
+              </w:rPr>
+            </w:pPr>
+            <w:r>
+              <w:rPr>
+                <w:b/>
+                <w:bCs/>
+                <w:lang w:val="sl-SI"/>
+              </w:rPr>
+              <w:t>K</w:t>
+            </w:r>
+          </w:p>
+        </w:tc>
+        <w:tc>
+          <w:tcPr>
+            <w:tcW w:w="1550" w:type="dxa"/>
+          </w:tcPr>
+          <w:p>
+            <w:pPr>
+              <w:rPr>
+                <w:b/>
+                <w:bCs/>
+                <w:lang w:val="sl-SI"/>
+              </w:rPr>
+            </w:pPr>
+            <w:r>
+              <w:rPr>
+                <w:b/>
+                <w:bCs/>
+                <w:lang w:val="sl-SI"/>
+              </w:rPr>
+              <w:t>RMSE</w:t>
+            </w:r>
+          </w:p>
+        </w:tc>
+        <w:tc>
+          <w:tcPr>
+            <w:tcW w:w="1466" w:type="dxa"/>
+          </w:tcPr>
+          <w:p>
+            <w:pPr>
+              <w:rPr>
+                <w:b/>
+                <w:bCs/>
+                <w:lang w:val="sl-SI"/>
+              </w:rPr>
+            </w:pPr>
+            <w:r>
+              <w:rPr>
+                <w:b/>
+                <w:bCs/>
+                <w:lang w:val="sl-SI"/>
+              </w:rPr>
+              <w:t>MAE</w:t>
+            </w:r>
+          </w:p>
+        </w:tc>
+      </w:tr>
+      <w:tr>
+        <w:tc>
+          <w:tcPr>
+            <w:tcW w:w="988" w:type="dxa"/>
+          </w:tcPr>
+          <w:p>
+            <w:pPr>
+              <w:rPr>
+                <w:lang w:val="sl-SI"/>
+              </w:rPr>
+            </w:pPr>
+            <w:r>
+              <w:rPr>
+                <w:lang w:val="sl-SI"/>
+              </w:rPr>
+              <w:t>LM</w:t>
+            </w:r>
+          </w:p>
+        </w:tc>
+        <w:tc>
+          <w:tcPr>
+            <w:tcW w:w="4499" w:type="dxa"/>
+          </w:tcPr>
+          <w:p>
+            <w:pPr>
+              <w:rPr>
+                <w:lang w:val="sl-SI"/>
+              </w:rPr>
+            </w:pPr>
+            <w:r>
+              <w:rPr>
+                <w:lang w:val="sl-SI"/>
+              </w:rPr>
+              <w:t>Včerajšnja poraba, tedenska poraba</w:t>
+            </w:r>
+          </w:p>
+        </w:tc>
+        <w:tc>
+          <w:tcPr>
+            <w:tcW w:w="513" w:type="dxa"/>
+          </w:tcPr>
+          <w:p>
+            <w:pPr>
+              <w:rPr>
+                <w:lang w:val="sl-SI"/>
+              </w:rPr>
+            </w:pPr>
+          </w:p>
+        </w:tc>
+        <w:tc>
+          <w:tcPr>
+            <w:tcW w:w="1550" w:type="dxa"/>
+          </w:tcPr>
+          <w:p>
+            <w:pPr>
+              <w:rPr>
+                <w:lang w:val="en-SI"/>
+              </w:rPr>
+            </w:pPr>
+            <w:r>
+              <w:rPr>
+                <w:lang w:val="en-SI"/>
+              </w:rPr>
+              <w:t>0.07113724</w:t>
+            </w:r>
+          </w:p>
+        </w:tc>
+        <w:tc>
+          <w:tcPr>
+            <w:tcW w:w="1466" w:type="dxa"/>
+          </w:tcPr>
+          <w:p>
+            <w:pPr>
+              <w:rPr>
+                <w:lang w:val="sl-SI"/>
+              </w:rPr>
+            </w:pPr>
+            <w:r>
+              <w:rPr>
+                <w:lang w:val="sl-SI"/>
+              </w:rPr>
+              <w:t>24.56143</w:t>
+            </w:r>
+          </w:p>
+        </w:tc>
+      </w:tr>
+      <w:tr>
+        <w:tc>
+          <w:tcPr>
+            <w:tcW w:w="988" w:type="dxa"/>
+          </w:tcPr>
+          <w:p>
+            <w:pPr>
+              <w:rPr>
+                <w:lang w:val="sl-SI"/>
+              </w:rPr>
+            </w:pPr>
+            <w:r>
+              <w:rPr>
+                <w:lang w:val="sl-SI"/>
+              </w:rPr>
+              <w:t>SVM</w:t>
+            </w:r>
+          </w:p>
+        </w:tc>
+        <w:tc>
+          <w:tcPr>
+            <w:tcW w:w="4499" w:type="dxa"/>
+          </w:tcPr>
+          <w:p>
+            <w:pPr>
+              <w:rPr>
+                <w:lang w:val="sl-SI"/>
+              </w:rPr>
+            </w:pPr>
+            <w:r>
+              <w:rPr>
+                <w:lang w:val="sl-SI"/>
+              </w:rPr>
+              <w:t>Vsi</w:t>
+            </w:r>
+          </w:p>
+        </w:tc>
+        <w:tc>
+          <w:tcPr>
+            <w:tcW w:w="513" w:type="dxa"/>
+          </w:tcPr>
+          <w:p>
+            <w:pPr>
+              <w:rPr>
+                <w:lang w:val="sl-SI"/>
+              </w:rPr>
+            </w:pPr>
+          </w:p>
+        </w:tc>
+        <w:tc>
+          <w:tcPr>
+            <w:tcW w:w="1550" w:type="dxa"/>
+          </w:tcPr>
+          <w:p>
+            <w:pPr>
+              <w:rPr>
+                <w:lang w:val="en-SI"/>
+              </w:rPr>
+            </w:pPr>
+            <w:r>
+              <w:rPr>
+                <w:lang w:val="en-SI"/>
+              </w:rPr>
+              <w:t>0.05861002</w:t>
+            </w:r>
+          </w:p>
+        </w:tc>
+        <w:tc>
+          <w:tcPr>
+            <w:tcW w:w="1466" w:type="dxa"/>
+          </w:tcPr>
+          <w:p>
+            <w:pPr>
+              <w:rPr>
+                <w:lang w:val="sl-SI"/>
+              </w:rPr>
+            </w:pPr>
+            <w:r>
+              <w:rPr>
+                <w:lang w:val="sl-SI"/>
+              </w:rPr>
+              <w:t>26.40473</w:t>
+            </w:r>
+          </w:p>
+        </w:tc>
+      </w:tr>
+      <w:tr>
+        <w:tc>
+          <w:tcPr>
+            <w:tcW w:w="988" w:type="dxa"/>
+          </w:tcPr>
+          <w:p>
+            <w:pPr>
+              <w:rPr>
+                <w:lang w:val="sl-SI"/>
+              </w:rPr>
+            </w:pPr>
+            <w:r>
+              <w:rPr>
+                <w:lang w:val="sl-SI"/>
+              </w:rPr>
+              <w:t>KNN</w:t>
+            </w:r>
+          </w:p>
+        </w:tc>
+        <w:tc>
+          <w:tcPr>
+            <w:tcW w:w="4499" w:type="dxa"/>
+          </w:tcPr>
+          <w:p>
+            <w:pPr>
+              <w:rPr>
+                <w:lang w:val="sl-SI"/>
+              </w:rPr>
+            </w:pPr>
+            <w:r>
+              <w:rPr>
+                <w:lang w:val="sl-SI"/>
+              </w:rPr>
+              <w:t>Včerajšnja poraba, tedenska poraba</w:t>
+            </w:r>
+            <w:r>
+              <w:rPr>
+                <w:lang w:val="sl-SI"/>
+              </w:rPr>
+              <w:t>, vikend</w:t>
+            </w:r>
+          </w:p>
+        </w:tc>
+        <w:tc>
+          <w:tcPr>
+            <w:tcW w:w="513" w:type="dxa"/>
+          </w:tcPr>
+          <w:p>
+            <w:pPr>
+              <w:rPr>
+                <w:lang w:val="sl-SI"/>
+              </w:rPr>
+            </w:pPr>
+            <w:r>
+              <w:rPr>
+                <w:lang w:val="sl-SI"/>
+              </w:rPr>
+              <w:t>10</w:t>
+            </w:r>
+          </w:p>
+        </w:tc>
+        <w:tc>
+          <w:tcPr>
+            <w:tcW w:w="1550" w:type="dxa"/>
+          </w:tcPr>
+          <w:p>
+            <w:pPr>
+              <w:rPr>
+                <w:lang w:val="en-SI"/>
+              </w:rPr>
+            </w:pPr>
+            <w:r>
+              <w:rPr>
+                <w:lang w:val="en-SI"/>
+              </w:rPr>
+              <w:t>0.05317498</w:t>
+            </w:r>
+          </w:p>
+        </w:tc>
+        <w:tc>
+          <w:tcPr>
+            <w:tcW w:w="1466" w:type="dxa"/>
+          </w:tcPr>
+          <w:p>
+            <w:pPr>
+              <w:rPr>
+                <w:lang w:val="sl-SI"/>
+              </w:rPr>
+            </w:pPr>
+            <w:r>
+              <w:rPr>
+                <w:lang w:val="sl-SI"/>
+              </w:rPr>
+              <w:t>21.06857</w:t>
+            </w:r>
+          </w:p>
+        </w:tc>
+      </w:tr>
+    </w:tbl>
+    <w:p>
+      <w:pPr>
+        <w:rPr>
+          <w:lang w:val="sl-SI"/>
+        </w:rPr>
+      </w:pPr>
+    </w:p>
+    <w:p>
+      <w:pPr>
+        <w:rPr>
+          <w:lang w:val="sl-SI"/>
+        </w:rPr>
+      </w:pPr>
+      <w:r>
+        <w:rPr>
+          <w:lang w:val="sl-SI"/>
+        </w:rPr>
+        <w:t>In za regijo »zahod«:</w:t>
+      </w:r>
+    </w:p>
+    <w:tbl>
+      <w:tblPr>
+        <w:tblStyle w:val="Tabelamrea"/>
+        <w:tblW w:w="0" w:type="auto"/>
+        <w:tblLook w:val="04A0" w:firstRow="1" w:lastRow="0" w:firstColumn="1" w:lastColumn="0" w:noHBand="0" w:noVBand="1"/>
+      </w:tblPr>
+      <w:tblGrid>
+        <w:gridCol w:w="988"/>
+        <w:gridCol w:w="4499"/>
+        <w:gridCol w:w="513"/>
+        <w:gridCol w:w="1550"/>
+        <w:gridCol w:w="1466"/>
+      </w:tblGrid>
+      <w:tr>
+        <w:tc>
+          <w:tcPr>
+            <w:tcW w:w="988" w:type="dxa"/>
+          </w:tcPr>
+          <w:p>
+            <w:pPr>
+              <w:rPr>
+                <w:b/>
+                <w:bCs/>
+                <w:lang w:val="sl-SI"/>
+              </w:rPr>
+            </w:pPr>
+            <w:r>
+              <w:rPr>
+                <w:b/>
+                <w:bCs/>
+                <w:lang w:val="sl-SI"/>
+              </w:rPr>
+              <w:t>Model</w:t>
+            </w:r>
+          </w:p>
+        </w:tc>
+        <w:tc>
+          <w:tcPr>
+            <w:tcW w:w="4499" w:type="dxa"/>
+          </w:tcPr>
+          <w:p>
+            <w:pPr>
+              <w:rPr>
+                <w:b/>
+                <w:bCs/>
+                <w:lang w:val="sl-SI"/>
+              </w:rPr>
+            </w:pPr>
+            <w:r>
+              <w:rPr>
+                <w:b/>
+                <w:bCs/>
+                <w:lang w:val="sl-SI"/>
+              </w:rPr>
+              <w:t>Gledani atributi</w:t>
+            </w:r>
+          </w:p>
+        </w:tc>
+        <w:tc>
+          <w:tcPr>
+            <w:tcW w:w="513" w:type="dxa"/>
+          </w:tcPr>
+          <w:p>
+            <w:pPr>
+              <w:rPr>
+                <w:b/>
+                <w:bCs/>
+                <w:lang w:val="sl-SI"/>
+              </w:rPr>
+            </w:pPr>
+            <w:r>
+              <w:rPr>
+                <w:b/>
+                <w:bCs/>
+                <w:lang w:val="sl-SI"/>
+              </w:rPr>
+              <w:t>K</w:t>
+            </w:r>
+          </w:p>
+        </w:tc>
+        <w:tc>
+          <w:tcPr>
+            <w:tcW w:w="1550" w:type="dxa"/>
+          </w:tcPr>
+          <w:p>
+            <w:pPr>
+              <w:rPr>
+                <w:b/>
+                <w:bCs/>
+                <w:lang w:val="sl-SI"/>
+              </w:rPr>
+            </w:pPr>
+            <w:r>
+              <w:rPr>
+                <w:b/>
+                <w:bCs/>
+                <w:lang w:val="sl-SI"/>
+              </w:rPr>
+              <w:t>RMSE</w:t>
+            </w:r>
+          </w:p>
+        </w:tc>
+        <w:tc>
+          <w:tcPr>
+            <w:tcW w:w="1466" w:type="dxa"/>
+          </w:tcPr>
+          <w:p>
+            <w:pPr>
+              <w:rPr>
+                <w:b/>
+                <w:bCs/>
+                <w:lang w:val="sl-SI"/>
+              </w:rPr>
+            </w:pPr>
+            <w:r>
+              <w:rPr>
+                <w:b/>
+                <w:bCs/>
+                <w:lang w:val="sl-SI"/>
+              </w:rPr>
+              <w:t>MAE</w:t>
+            </w:r>
+          </w:p>
+        </w:tc>
+      </w:tr>
+      <w:tr>
+        <w:tc>
+          <w:tcPr>
+            <w:tcW w:w="988" w:type="dxa"/>
+          </w:tcPr>
+          <w:p>
+            <w:pPr>
+              <w:rPr>
+                <w:lang w:val="sl-SI"/>
+              </w:rPr>
+            </w:pPr>
+            <w:r>
+              <w:rPr>
+                <w:lang w:val="sl-SI"/>
+              </w:rPr>
+              <w:t>LM</w:t>
+            </w:r>
+          </w:p>
+        </w:tc>
+        <w:tc>
+          <w:tcPr>
+            <w:tcW w:w="4499" w:type="dxa"/>
+          </w:tcPr>
+          <w:p>
+            <w:pPr>
+              <w:rPr>
+                <w:lang w:val="sl-SI"/>
+              </w:rPr>
+            </w:pPr>
+            <w:r>
+              <w:rPr>
+                <w:lang w:val="sl-SI"/>
+              </w:rPr>
+              <w:t>Včerajšnja poraba, tedenska poraba</w:t>
+            </w:r>
+          </w:p>
+        </w:tc>
+        <w:tc>
+          <w:tcPr>
+            <w:tcW w:w="513" w:type="dxa"/>
+          </w:tcPr>
+          <w:p>
+            <w:pPr>
+              <w:rPr>
+                <w:lang w:val="sl-SI"/>
+              </w:rPr>
+            </w:pPr>
+          </w:p>
+        </w:tc>
+        <w:tc>
+          <w:tcPr>
+            <w:tcW w:w="1550" w:type="dxa"/>
+          </w:tcPr>
+          <w:p>
+            <w:pPr>
+              <w:rPr>
+                <w:lang w:val="en-SI"/>
+              </w:rPr>
+            </w:pPr>
+            <w:r>
+              <w:rPr>
+                <w:lang w:val="en-SI"/>
+              </w:rPr>
+              <w:t>0.02711596</w:t>
+            </w:r>
+          </w:p>
+        </w:tc>
+        <w:tc>
+          <w:tcPr>
+            <w:tcW w:w="1466" w:type="dxa"/>
+          </w:tcPr>
+          <w:p>
+            <w:pPr>
+              <w:rPr>
+                <w:lang w:val="sl-SI"/>
+              </w:rPr>
+            </w:pPr>
+            <w:r>
+              <w:rPr>
+                <w:lang w:val="sl-SI"/>
+              </w:rPr>
+              <w:t>12.68869</w:t>
+            </w:r>
+          </w:p>
+        </w:tc>
+      </w:tr>
+      <w:tr>
+        <w:tc>
+          <w:tcPr>
+            <w:tcW w:w="988" w:type="dxa"/>
+          </w:tcPr>
+          <w:p>
+            <w:pPr>
+              <w:rPr>
+                <w:lang w:val="sl-SI"/>
+              </w:rPr>
+            </w:pPr>
+            <w:r>
+              <w:rPr>
+                <w:lang w:val="sl-SI"/>
+              </w:rPr>
+              <w:t>SVM</w:t>
+            </w:r>
+          </w:p>
+        </w:tc>
+        <w:tc>
+          <w:tcPr>
+            <w:tcW w:w="4499" w:type="dxa"/>
+          </w:tcPr>
+          <w:p>
+            <w:pPr>
+              <w:rPr>
+                <w:lang w:val="sl-SI"/>
+              </w:rPr>
+            </w:pPr>
+            <w:r>
+              <w:rPr>
+                <w:lang w:val="sl-SI"/>
+              </w:rPr>
+              <w:t>Vsi</w:t>
+            </w:r>
+          </w:p>
+        </w:tc>
+        <w:tc>
+          <w:tcPr>
+            <w:tcW w:w="513" w:type="dxa"/>
+          </w:tcPr>
+          <w:p>
+            <w:pPr>
+              <w:rPr>
+                <w:lang w:val="sl-SI"/>
+              </w:rPr>
+            </w:pPr>
+          </w:p>
+        </w:tc>
+        <w:tc>
+          <w:tcPr>
+            <w:tcW w:w="1550" w:type="dxa"/>
+          </w:tcPr>
+          <w:p>
+            <w:pPr>
+              <w:rPr>
+                <w:lang w:val="en-SI"/>
+              </w:rPr>
+            </w:pPr>
+            <w:r>
+              <w:rPr>
+                <w:lang w:val="en-SI"/>
+              </w:rPr>
+              <w:t>0.02711596</w:t>
+            </w:r>
+          </w:p>
+        </w:tc>
+        <w:tc>
+          <w:tcPr>
+            <w:tcW w:w="1466" w:type="dxa"/>
+          </w:tcPr>
+          <w:p>
+            <w:pPr>
+              <w:rPr>
+                <w:lang w:val="sl-SI"/>
+              </w:rPr>
+            </w:pPr>
+            <w:r>
+              <w:rPr>
+                <w:lang w:val="sl-SI"/>
+              </w:rPr>
+              <w:t>12.68869</w:t>
+            </w:r>
+          </w:p>
+        </w:tc>
+      </w:tr>
+      <w:tr>
+        <w:tc>
+          <w:tcPr>
+            <w:tcW w:w="988" w:type="dxa"/>
+          </w:tcPr>
+          <w:p>
+            <w:pPr>
+              <w:rPr>
+                <w:lang w:val="sl-SI"/>
+              </w:rPr>
+            </w:pPr>
+            <w:r>
+              <w:rPr>
+                <w:lang w:val="sl-SI"/>
+              </w:rPr>
+              <w:t>KNN</w:t>
+            </w:r>
+          </w:p>
+        </w:tc>
+        <w:tc>
+          <w:tcPr>
+            <w:tcW w:w="4499" w:type="dxa"/>
+          </w:tcPr>
+          <w:p>
+            <w:pPr>
+              <w:rPr>
+                <w:lang w:val="sl-SI"/>
+              </w:rPr>
+            </w:pPr>
+            <w:r>
+              <w:rPr>
+                <w:lang w:val="sl-SI"/>
+              </w:rPr>
+              <w:t>Včerajšnja poraba, tedenska poraba, vikend</w:t>
+            </w:r>
+          </w:p>
+        </w:tc>
+        <w:tc>
+          <w:tcPr>
+            <w:tcW w:w="513" w:type="dxa"/>
+          </w:tcPr>
+          <w:p>
+            <w:pPr>
+              <w:rPr>
+                <w:lang w:val="sl-SI"/>
+              </w:rPr>
+            </w:pPr>
+            <w:r>
+              <w:rPr>
+                <w:lang w:val="sl-SI"/>
+              </w:rPr>
+              <w:t>10</w:t>
+            </w:r>
+          </w:p>
+        </w:tc>
+        <w:tc>
+          <w:tcPr>
+            <w:tcW w:w="1550" w:type="dxa"/>
+          </w:tcPr>
+          <w:p>
+            <w:pPr>
+              <w:rPr>
+                <w:lang w:val="en-SI"/>
+              </w:rPr>
+            </w:pPr>
+            <w:r>
+              <w:rPr>
+                <w:lang w:val="en-SI"/>
+              </w:rPr>
+              <w:t>0.0300223</w:t>
+            </w:r>
+          </w:p>
+        </w:tc>
+        <w:tc>
+          <w:tcPr>
+            <w:tcW w:w="1466" w:type="dxa"/>
+          </w:tcPr>
+          <w:p>
+            <w:pPr>
+              <w:rPr>
+                <w:lang w:val="sl-SI"/>
+              </w:rPr>
+            </w:pPr>
+            <w:r>
+              <w:rPr>
+                <w:lang w:val="sl-SI"/>
+              </w:rPr>
+              <w:t>13.8744</w:t>
+            </w:r>
+          </w:p>
+        </w:tc>
+      </w:tr>
+    </w:tbl>
+    <w:p>
+      <w:pPr>
+        <w:rPr>
+          <w:lang w:val="sl-SI"/>
+        </w:rPr>
+      </w:pPr>
+    </w:p>
+    <w:p>
+      <w:pPr>
+        <w:pStyle w:val="Naslov1"/>
+      </w:pPr>
+      <w:bookmarkStart w:id="27" w:name="_Toc89626330"/>
+      <w:r>
+        <w:t>Učenje po mesecih</w:t>
+      </w:r>
+      <w:bookmarkEnd w:id="27"/>
     </w:p>
     <w:p>
       <w:pPr>
@@ -8432,31 +9000,14 @@
           <w:lang w:val="sl-SI"/>
         </w:rPr>
       </w:pPr>
-      <w:bookmarkStart w:id="26" w:name="_Toc89626329"/>
+      <w:bookmarkStart w:id="28" w:name="_Toc89626332"/>
       <w:r>
         <w:rPr>
           <w:lang w:val="sl-SI"/>
         </w:rPr>
         <w:t>Klasifikacija</w:t>
       </w:r>
-      <w:bookmarkEnd w:id="26"/>
-    </w:p>
-    <w:p>
-      <w:pPr>
-        <w:rPr>
-          <w:lang w:val="sl-SI"/>
-        </w:rPr>
-      </w:pPr>
-    </w:p>
-    <w:p>
-      <w:pPr>
-        <w:pStyle w:val="Naslov1"/>
-      </w:pPr>
-      <w:bookmarkStart w:id="27" w:name="_Toc89626330"/>
-      <w:r>
-        <w:t>Učenje po mesecih</w:t>
-      </w:r>
-      <w:bookmarkEnd w:id="27"/>
+      <w:bookmarkEnd w:id="28"/>
     </w:p>
     <w:p>
       <w:pPr>
@@ -8465,30 +9016,100 @@
           <w:lang w:val="sl-SI"/>
         </w:rPr>
       </w:pPr>
-      <w:bookmarkStart w:id="28" w:name="_Toc89626331"/>
       <w:r>
         <w:rPr>
           <w:lang w:val="sl-SI"/>
         </w:rPr>
         <w:t>Regresija</w:t>
       </w:r>
-      <w:bookmarkEnd w:id="28"/>
-    </w:p>
-    <w:p>
-      <w:pPr>
-        <w:pStyle w:val="Naslov2"/>
-        <w:rPr>
-          <w:lang w:val="sl-SI"/>
-        </w:rPr>
-      </w:pPr>
-      <w:bookmarkStart w:id="29" w:name="_Toc89626332"/>
-      <w:r>
-        <w:rPr>
-          <w:lang w:val="sl-SI"/>
-        </w:rPr>
-        <w:t>Klasifikacija</w:t>
-      </w:r>
-      <w:bookmarkEnd w:id="29"/>
+    </w:p>
+    <w:p>
+      <w:pPr>
+        <w:rPr>
+          <w:lang w:val="sl-SI"/>
+        </w:rPr>
+      </w:pPr>
+      <w:r>
+        <w:rPr>
+          <w:lang w:val="sl-SI"/>
+        </w:rPr>
+        <w:t>Za regresijo, sva se odločila po mesecih naučiti in nato primerjati linearni regresijski model in SVM model.</w:t>
+      </w:r>
+    </w:p>
+    <w:p>
+      <w:pPr>
+        <w:jc w:val="center"/>
+        <w:rPr>
+          <w:lang w:val="sl-SI"/>
+        </w:rPr>
+      </w:pPr>
+      <w:r>
+        <w:rPr>
+          <w:noProof/>
+        </w:rPr>
+        <w:drawing>
+          <wp:inline distT="0" distB="0" distL="0" distR="0" wp14:anchorId="33360103" wp14:editId="29EFC218">
+            <wp:extent cx="3703498" cy="3683479"/>
+            <wp:effectExtent l="0" t="0" r="0" b="0"/>
+            <wp:docPr id="10" name="Slika 10"/>
+            <wp:cNvGraphicFramePr>
+              <a:graphicFrameLocks xmlns:a="http://schemas.openxmlformats.org/drawingml/2006/main" noChangeAspect="1"/>
+            </wp:cNvGraphicFramePr>
+            <a:graphic xmlns:a="http://schemas.openxmlformats.org/drawingml/2006/main">
+              <a:graphicData uri="http://schemas.openxmlformats.org/drawingml/2006/picture">
+                <pic:pic xmlns:pic="http://schemas.openxmlformats.org/drawingml/2006/picture">
+                  <pic:nvPicPr>
+                    <pic:cNvPr id="1" name=""/>
+                    <pic:cNvPicPr/>
+                  </pic:nvPicPr>
+                  <pic:blipFill>
+                    <a:blip r:embed="rId23"/>
+                    <a:stretch>
+                      <a:fillRect/>
+                    </a:stretch>
+                  </pic:blipFill>
+                  <pic:spPr>
+                    <a:xfrm>
+                      <a:off x="0" y="0"/>
+                      <a:ext cx="3709032" cy="3688983"/>
+                    </a:xfrm>
+                    <a:prstGeom prst="rect">
+                      <a:avLst/>
+                    </a:prstGeom>
+                  </pic:spPr>
+                </pic:pic>
+              </a:graphicData>
+            </a:graphic>
+          </wp:inline>
+        </w:drawing>
+      </w:r>
+    </w:p>
+    <w:p>
+      <w:pPr>
+        <w:rPr>
+          <w:lang w:val="sl-SI"/>
+        </w:rPr>
+      </w:pPr>
+      <w:r>
+        <w:rPr>
+          <w:lang w:val="sl-SI"/>
+        </w:rPr>
+        <w:lastRenderedPageBreak/>
+        <w:t xml:space="preserve">Oba sta </w:t>
+      </w:r>
+      <w:r>
+        <w:rPr>
+          <w:lang w:val="sl-SI"/>
+        </w:rPr>
+        <w:t>po mesecih napovedovala dokaj podobno; najbolje sta napovedala podatke v mesecu marcu, nato pa se je natančnost nekoliko poslabšala. Opazimo tudi, da je linearni regresijski model rahlo slabši pri napovedovanju v določenih mesecih (npr. avgust), ampak v glavnem med njima ni prevelikih razlik.</w:t>
+      </w:r>
+    </w:p>
+    <w:p>
+      <w:pPr>
+        <w:rPr>
+          <w:lang w:val="sl-SI"/>
+        </w:rPr>
+      </w:pPr>
     </w:p>
     <w:p>
       <w:pPr>
@@ -8519,7 +9140,7 @@
       </w:pPr>
     </w:p>
     <w:sectPr>
-      <w:footerReference w:type="default" r:id="rId23"/>
+      <w:footerReference w:type="default" r:id="rId24"/>
       <w:pgSz w:w="11906" w:h="16838"/>
       <w:pgMar w:top="1440" w:right="1440" w:bottom="1440" w:left="1440" w:header="708" w:footer="708" w:gutter="0"/>
       <w:cols w:space="708"/>
@@ -9402,7 +10023,7 @@
   <w:style w:type="paragraph" w:default="1" w:styleId="Navaden">
     <w:name w:val="Normal"/>
     <w:qFormat/>
-    <w:rsid w:val="00B45BD4"/>
+    <w:rsid w:val="003F7D05"/>
   </w:style>
   <w:style w:type="paragraph" w:styleId="Naslov1">
     <w:name w:val="heading 1"/>

</xml_diff>